<commit_message>
adding CARM mediation fields to spec small claim docs
</commit_message>
<xml_diff>
--- a/docker/docmosis/templates/CV-SPC-HRN-ENG-01360.docx
+++ b/docker/docmosis/templates/CV-SPC-HRN-ENG-01360.docx
@@ -5367,6 +5367,19 @@
               <w:t>&lt;&lt;er_&gt;&gt;</w:t>
             </w:r>
           </w:p>
+          <w:p>
+            <w:pPr>
+              <w:pStyle w:val="NormalWeb"/>
+              <w:spacing w:before="40" w:beforeAutospacing="0" w:after="40" w:afterAutospacing="0"/>
+              <w:rPr>
+                <w:rFonts w:ascii="GDSTransportWebsite" w:hAnsi="GDSTransportWebsite"/>
+                <w:b/>
+                <w:bCs/>
+                <w:color w:val="0A0A0A"/>
+                <w:shd w:val="clear" w:color="auto" w:fill="FFFFFF"/>
+              </w:rPr>
+            </w:pPr>
+          </w:p>
         </w:tc>
         <w:tc>
           <w:tcPr>
@@ -5385,6 +5398,1902 @@
           </w:p>
         </w:tc>
       </w:tr>
+    </w:tbl>
+    <w:p>
+      <w:pPr>
+        <w:spacing w:before="120" w:after="120"/>
+        <w:rPr>
+          <w:rFonts w:ascii="GDSTransportWebsite" w:hAnsi="GDSTransportWebsite"/>
+          <w:color w:val="0A0A0A"/>
+          <w:shd w:val="clear" w:color="auto" w:fill="FFFFFF"/>
+        </w:rPr>
+      </w:pPr>
+    </w:p>
+    <w:p>
+      <w:pPr>
+        <w:rPr>
+          <w:rFonts w:ascii="Segoe UI" w:hAnsi="Segoe UI" w:cs="Segoe UI"/>
+          <w:sz w:val="21"/>
+          <w:szCs w:val="21"/>
+        </w:rPr>
+      </w:pPr>
+      <w:r>
+        <w:rPr>
+          <w:rFonts w:ascii="Segoe UI" w:hAnsi="Segoe UI" w:cs="Segoe UI"/>
+          <w:sz w:val="21"/>
+          <w:szCs w:val="21"/>
+        </w:rPr>
+        <w:t>&lt;&lt;cs_{</w:t>
+      </w:r>
+      <w:proofErr w:type="spellStart"/>
+      <w:r>
+        <w:rPr>
+          <w:rFonts w:ascii="Segoe UI" w:hAnsi="Segoe UI" w:cs="Segoe UI"/>
+          <w:sz w:val="21"/>
+          <w:szCs w:val="21"/>
+        </w:rPr>
+        <w:t>allocatedTrack</w:t>
+      </w:r>
+      <w:proofErr w:type="spellEnd"/>
+      <w:r>
+        <w:rPr>
+          <w:rFonts w:ascii="Segoe UI" w:hAnsi="Segoe UI" w:cs="Segoe UI"/>
+          <w:sz w:val="21"/>
+          <w:szCs w:val="21"/>
+        </w:rPr>
+        <w:t>=='SMALL_CLAIM'}&gt;&gt;</w:t>
+      </w:r>
+    </w:p>
+    <w:p>
+      <w:pPr>
+        <w:rPr>
+          <w:rFonts w:ascii="Segoe UI" w:hAnsi="Segoe UI" w:cs="Segoe UI"/>
+          <w:sz w:val="21"/>
+          <w:szCs w:val="21"/>
+        </w:rPr>
+      </w:pPr>
+      <w:r>
+        <w:rPr>
+          <w:rFonts w:ascii="Segoe UI" w:hAnsi="Segoe UI" w:cs="Segoe UI"/>
+          <w:sz w:val="21"/>
+          <w:szCs w:val="21"/>
+        </w:rPr>
+        <w:t>&lt;&lt;cs</w:t>
+      </w:r>
+      <w:proofErr w:type="gramStart"/>
+      <w:r>
+        <w:rPr>
+          <w:rFonts w:ascii="Segoe UI" w:hAnsi="Segoe UI" w:cs="Segoe UI"/>
+          <w:sz w:val="21"/>
+          <w:szCs w:val="21"/>
+        </w:rPr>
+        <w:t>_{</w:t>
+      </w:r>
+      <w:proofErr w:type="spellStart"/>
+      <w:proofErr w:type="gramEnd"/>
+      <w:r>
+        <w:rPr>
+          <w:rFonts w:ascii="Segoe UI" w:hAnsi="Segoe UI" w:cs="Segoe UI"/>
+          <w:sz w:val="21"/>
+          <w:szCs w:val="21"/>
+        </w:rPr>
+        <w:t>responseType</w:t>
+      </w:r>
+      <w:proofErr w:type="spellEnd"/>
+      <w:r>
+        <w:rPr>
+          <w:rFonts w:ascii="Segoe UI" w:hAnsi="Segoe UI" w:cs="Segoe UI"/>
+          <w:sz w:val="21"/>
+          <w:szCs w:val="21"/>
+        </w:rPr>
+        <w:t xml:space="preserve"> == </w:t>
+      </w:r>
+      <w:r>
+        <w:rPr>
+          <w:rFonts w:ascii="Segoe UI" w:hAnsi="Segoe UI" w:cs="Segoe UI"/>
+          <w:sz w:val="21"/>
+          <w:szCs w:val="21"/>
+        </w:rPr>
+        <w:t>‘</w:t>
+      </w:r>
+      <w:r>
+        <w:rPr>
+          <w:rFonts w:ascii="Segoe UI" w:hAnsi="Segoe UI" w:cs="Segoe UI"/>
+          <w:sz w:val="21"/>
+          <w:szCs w:val="21"/>
+        </w:rPr>
+        <w:t>FULL_DEFENCE</w:t>
+      </w:r>
+      <w:r>
+        <w:rPr>
+          <w:rFonts w:ascii="Segoe UI" w:hAnsi="Segoe UI" w:cs="Segoe UI"/>
+          <w:sz w:val="21"/>
+          <w:szCs w:val="21"/>
+        </w:rPr>
+        <w:t>’</w:t>
+      </w:r>
+      <w:r>
+        <w:rPr>
+          <w:rFonts w:ascii="Segoe UI" w:hAnsi="Segoe UI" w:cs="Segoe UI"/>
+          <w:sz w:val="21"/>
+          <w:szCs w:val="21"/>
+        </w:rPr>
+        <w:t xml:space="preserve">|| </w:t>
+      </w:r>
+      <w:proofErr w:type="spellStart"/>
+      <w:r>
+        <w:rPr>
+          <w:rFonts w:ascii="Segoe UI" w:hAnsi="Segoe UI" w:cs="Segoe UI"/>
+          <w:sz w:val="21"/>
+          <w:szCs w:val="21"/>
+        </w:rPr>
+        <w:t>responseType</w:t>
+      </w:r>
+      <w:proofErr w:type="spellEnd"/>
+      <w:r>
+        <w:rPr>
+          <w:rFonts w:ascii="Segoe UI" w:hAnsi="Segoe UI" w:cs="Segoe UI"/>
+          <w:sz w:val="21"/>
+          <w:szCs w:val="21"/>
+        </w:rPr>
+        <w:t xml:space="preserve"> == </w:t>
+      </w:r>
+      <w:r>
+        <w:rPr>
+          <w:rFonts w:ascii="Segoe UI" w:hAnsi="Segoe UI" w:cs="Segoe UI"/>
+          <w:sz w:val="21"/>
+          <w:szCs w:val="21"/>
+        </w:rPr>
+        <w:t>‘</w:t>
+      </w:r>
+      <w:r>
+        <w:rPr>
+          <w:rFonts w:ascii="Segoe UI" w:hAnsi="Segoe UI" w:cs="Segoe UI"/>
+          <w:sz w:val="21"/>
+          <w:szCs w:val="21"/>
+        </w:rPr>
+        <w:t>PART_ADMISSION</w:t>
+      </w:r>
+      <w:r>
+        <w:rPr>
+          <w:rFonts w:ascii="Segoe UI" w:hAnsi="Segoe UI" w:cs="Segoe UI"/>
+          <w:sz w:val="21"/>
+          <w:szCs w:val="21"/>
+        </w:rPr>
+        <w:t>’</w:t>
+      </w:r>
+      <w:r>
+        <w:rPr>
+          <w:rFonts w:ascii="Segoe UI" w:hAnsi="Segoe UI" w:cs="Segoe UI"/>
+          <w:sz w:val="21"/>
+          <w:szCs w:val="21"/>
+        </w:rPr>
+        <w:t>}&gt;&gt;</w:t>
+      </w:r>
+    </w:p>
+    <w:p>
+      <w:pPr>
+        <w:pBdr>
+          <w:bottom w:val="single" w:sz="4" w:space="1" w:color="auto"/>
+        </w:pBdr>
+        <w:spacing w:before="120" w:after="120"/>
+        <w:rPr>
+          <w:rFonts w:ascii="GDSTransportWebsite" w:hAnsi="GDSTransportWebsite"/>
+          <w:color w:val="0A0A0A"/>
+          <w:sz w:val="36"/>
+          <w:szCs w:val="36"/>
+        </w:rPr>
+      </w:pPr>
+      <w:r>
+        <w:rPr>
+          <w:rFonts w:ascii="GDSTransportWebsite" w:hAnsi="GDSTransportWebsite"/>
+          <w:color w:val="0A0A0A"/>
+          <w:sz w:val="36"/>
+          <w:szCs w:val="36"/>
+        </w:rPr>
+        <w:t>Mediation</w:t>
+      </w:r>
+    </w:p>
+    <w:tbl>
+      <w:tblPr>
+        <w:tblStyle w:val="TableGrid"/>
+        <w:tblW w:w="0" w:type="auto"/>
+        <w:tblBorders>
+          <w:top w:val="none" w:sz="0" w:space="0" w:color="auto"/>
+          <w:left w:val="none" w:sz="0" w:space="0" w:color="auto"/>
+          <w:bottom w:val="none" w:sz="0" w:space="0" w:color="auto"/>
+          <w:right w:val="none" w:sz="0" w:space="0" w:color="auto"/>
+          <w:insideH w:val="none" w:sz="0" w:space="0" w:color="auto"/>
+          <w:insideV w:val="none" w:sz="0" w:space="0" w:color="auto"/>
+        </w:tblBorders>
+        <w:tblLook w:val="04A0" w:firstRow="1" w:lastRow="0" w:firstColumn="1" w:lastColumn="0" w:noHBand="0" w:noVBand="1"/>
+      </w:tblPr>
+      <w:tblGrid>
+        <w:gridCol w:w="3681"/>
+        <w:gridCol w:w="6237"/>
+        <w:gridCol w:w="44"/>
+      </w:tblGrid>
+      <w:tr>
+        <w:trPr>
+          <w:gridAfter w:val="1"/>
+          <w:wAfter w:w="44" w:type="dxa"/>
+        </w:trPr>
+        <w:tc>
+          <w:tcPr>
+            <w:tcW w:w="9918" w:type="dxa"/>
+            <w:gridSpan w:val="2"/>
+          </w:tcPr>
+          <w:p>
+            <w:pPr>
+              <w:rPr>
+                <w:rStyle w:val="eop"/>
+                <w:rFonts w:ascii="Segoe UI" w:hAnsi="Segoe UI" w:cs="Segoe UI"/>
+                <w:color w:val="000000"/>
+                <w:sz w:val="21"/>
+                <w:szCs w:val="21"/>
+                <w:shd w:val="clear" w:color="auto" w:fill="FFFFFF"/>
+              </w:rPr>
+            </w:pPr>
+            <w:r>
+              <w:rPr>
+                <w:rFonts w:ascii="Segoe UI" w:hAnsi="Segoe UI" w:cs="Segoe UI"/>
+                <w:color w:val="000000"/>
+                <w:sz w:val="21"/>
+                <w:szCs w:val="21"/>
+                <w:shd w:val="clear" w:color="auto" w:fill="FFFFFF"/>
+              </w:rPr>
+              <w:t>&lt;&lt;</w:t>
+            </w:r>
+            <w:proofErr w:type="spellStart"/>
+            <w:r>
+              <w:rPr>
+                <w:rFonts w:ascii="Segoe UI" w:hAnsi="Segoe UI" w:cs="Segoe UI"/>
+                <w:color w:val="000000"/>
+                <w:sz w:val="21"/>
+                <w:szCs w:val="21"/>
+                <w:shd w:val="clear" w:color="auto" w:fill="FFFFFF"/>
+              </w:rPr>
+              <w:t>cr</w:t>
+            </w:r>
+            <w:proofErr w:type="spellEnd"/>
+            <w:r>
+              <w:rPr>
+                <w:rFonts w:ascii="Segoe UI" w:hAnsi="Segoe UI" w:cs="Segoe UI"/>
+                <w:color w:val="000000"/>
+                <w:sz w:val="21"/>
+                <w:szCs w:val="21"/>
+                <w:shd w:val="clear" w:color="auto" w:fill="FFFFFF"/>
+              </w:rPr>
+              <w:t>_{</w:t>
+            </w:r>
+            <w:proofErr w:type="spellStart"/>
+            <w:r>
+              <w:rPr>
+                <w:rFonts w:ascii="Segoe UI" w:hAnsi="Segoe UI" w:cs="Segoe UI"/>
+                <w:color w:val="000000"/>
+                <w:sz w:val="21"/>
+                <w:szCs w:val="21"/>
+                <w:shd w:val="clear" w:color="auto" w:fill="FFFFFF"/>
+              </w:rPr>
+              <w:t>checkCarmToggle</w:t>
+            </w:r>
+            <w:proofErr w:type="spellEnd"/>
+            <w:r>
+              <w:rPr>
+                <w:rFonts w:ascii="Segoe UI" w:hAnsi="Segoe UI" w:cs="Segoe UI"/>
+                <w:color w:val="000000"/>
+                <w:sz w:val="21"/>
+                <w:szCs w:val="21"/>
+                <w:shd w:val="clear" w:color="auto" w:fill="FFFFFF"/>
+              </w:rPr>
+              <w:t>==false}&gt;&gt;</w:t>
+            </w:r>
+          </w:p>
+        </w:tc>
+      </w:tr>
+      <w:tr>
+        <w:trPr>
+          <w:gridAfter w:val="1"/>
+          <w:wAfter w:w="44" w:type="dxa"/>
+        </w:trPr>
+        <w:tc>
+          <w:tcPr>
+            <w:tcW w:w="3681" w:type="dxa"/>
+          </w:tcPr>
+          <w:p>
+            <w:pPr>
+              <w:rPr>
+                <w:rFonts w:ascii="Segoe UI" w:hAnsi="Segoe UI" w:cs="Segoe UI"/>
+                <w:b/>
+                <w:bCs/>
+                <w:sz w:val="21"/>
+                <w:szCs w:val="21"/>
+              </w:rPr>
+            </w:pPr>
+            <w:r>
+              <w:rPr>
+                <w:rFonts w:ascii="Segoe UI" w:hAnsi="Segoe UI" w:cs="Segoe UI"/>
+                <w:b/>
+                <w:bCs/>
+                <w:sz w:val="21"/>
+                <w:szCs w:val="21"/>
+              </w:rPr>
+              <w:t>Willing to try mediation</w:t>
+            </w:r>
+          </w:p>
+        </w:tc>
+        <w:tc>
+          <w:tcPr>
+            <w:tcW w:w="6237" w:type="dxa"/>
+          </w:tcPr>
+          <w:p>
+            <w:pPr>
+              <w:rPr>
+                <w:rStyle w:val="eop"/>
+                <w:rFonts w:ascii="Segoe UI" w:hAnsi="Segoe UI" w:cs="Segoe UI"/>
+                <w:color w:val="000000"/>
+                <w:sz w:val="21"/>
+                <w:szCs w:val="21"/>
+                <w:shd w:val="clear" w:color="auto" w:fill="FFFFFF"/>
+              </w:rPr>
+            </w:pPr>
+            <w:r>
+              <w:rPr>
+                <w:rStyle w:val="eop"/>
+                <w:rFonts w:ascii="Segoe UI" w:hAnsi="Segoe UI" w:cs="Segoe UI"/>
+                <w:color w:val="000000"/>
+                <w:sz w:val="21"/>
+                <w:szCs w:val="21"/>
+                <w:shd w:val="clear" w:color="auto" w:fill="FFFFFF"/>
+              </w:rPr>
+              <w:t>&lt;&lt;cs_{mediatio</w:t>
+            </w:r>
+            <w:r>
+              <w:rPr>
+                <w:rStyle w:val="eop"/>
+                <w:rFonts w:ascii="Segoe UI" w:hAnsi="Segoe UI" w:cs="Segoe UI"/>
+                <w:color w:val="000000"/>
+                <w:sz w:val="21"/>
+                <w:szCs w:val="21"/>
+                <w:shd w:val="clear" w:color="auto" w:fill="FFFFFF"/>
+              </w:rPr>
+              <w:t>n</w:t>
+            </w:r>
+            <w:r>
+              <w:rPr>
+                <w:rFonts w:ascii="Segoe UI" w:hAnsi="Segoe UI" w:cs="Segoe UI"/>
+                <w:color w:val="000000"/>
+                <w:sz w:val="21"/>
+                <w:szCs w:val="21"/>
+                <w:shd w:val="clear" w:color="auto" w:fill="FFFFFF"/>
+              </w:rPr>
+              <w:t>==</w:t>
+            </w:r>
+            <w:r>
+              <w:rPr>
+                <w:rFonts w:ascii="Segoe UI" w:hAnsi="Segoe UI" w:cs="Segoe UI"/>
+                <w:color w:val="000000"/>
+                <w:sz w:val="21"/>
+                <w:szCs w:val="21"/>
+                <w:shd w:val="clear" w:color="auto" w:fill="FFFFFF"/>
+              </w:rPr>
+              <w:t>’</w:t>
+            </w:r>
+            <w:r>
+              <w:rPr>
+                <w:rFonts w:ascii="Segoe UI" w:hAnsi="Segoe UI" w:cs="Segoe UI"/>
+                <w:sz w:val="21"/>
+                <w:szCs w:val="21"/>
+              </w:rPr>
+              <w:t>Y</w:t>
+            </w:r>
+            <w:r>
+              <w:rPr>
+                <w:rFonts w:ascii="Segoe UI" w:hAnsi="Segoe UI" w:cs="Segoe UI"/>
+                <w:sz w:val="21"/>
+                <w:szCs w:val="21"/>
+              </w:rPr>
+              <w:t>es</w:t>
+            </w:r>
+            <w:r>
+              <w:rPr>
+                <w:rFonts w:ascii="Segoe UI" w:hAnsi="Segoe UI" w:cs="Segoe UI"/>
+                <w:sz w:val="21"/>
+                <w:szCs w:val="21"/>
+              </w:rPr>
+              <w:t>’</w:t>
+            </w:r>
+            <w:r>
+              <w:rPr>
+                <w:rStyle w:val="eop"/>
+                <w:rFonts w:ascii="Segoe UI" w:hAnsi="Segoe UI" w:cs="Segoe UI"/>
+                <w:color w:val="000000"/>
+                <w:sz w:val="21"/>
+                <w:szCs w:val="21"/>
+                <w:shd w:val="clear" w:color="auto" w:fill="FFFFFF"/>
+              </w:rPr>
+              <w:t>}&gt;&gt;</w:t>
+            </w:r>
+          </w:p>
+          <w:p>
+            <w:pPr>
+              <w:rPr>
+                <w:rStyle w:val="eop"/>
+                <w:rFonts w:ascii="Segoe UI" w:hAnsi="Segoe UI" w:cs="Segoe UI"/>
+                <w:color w:val="000000"/>
+                <w:sz w:val="21"/>
+                <w:szCs w:val="21"/>
+                <w:shd w:val="clear" w:color="auto" w:fill="FFFFFF"/>
+              </w:rPr>
+            </w:pPr>
+            <w:r>
+              <w:rPr>
+                <w:rStyle w:val="eop"/>
+                <w:rFonts w:ascii="Segoe UI" w:hAnsi="Segoe UI" w:cs="Segoe UI"/>
+                <w:color w:val="000000"/>
+                <w:sz w:val="21"/>
+                <w:szCs w:val="21"/>
+                <w:shd w:val="clear" w:color="auto" w:fill="FFFFFF"/>
+              </w:rPr>
+              <w:t>Yes</w:t>
+            </w:r>
+          </w:p>
+          <w:p>
+            <w:pPr>
+              <w:rPr>
+                <w:rStyle w:val="eop"/>
+                <w:rFonts w:ascii="Segoe UI" w:hAnsi="Segoe UI" w:cs="Segoe UI"/>
+                <w:color w:val="000000"/>
+                <w:sz w:val="21"/>
+                <w:szCs w:val="21"/>
+                <w:shd w:val="clear" w:color="auto" w:fill="FFFFFF"/>
+              </w:rPr>
+            </w:pPr>
+            <w:r>
+              <w:rPr>
+                <w:rStyle w:val="eop"/>
+                <w:rFonts w:ascii="Segoe UI" w:hAnsi="Segoe UI" w:cs="Segoe UI"/>
+                <w:color w:val="000000"/>
+                <w:sz w:val="21"/>
+                <w:szCs w:val="21"/>
+                <w:shd w:val="clear" w:color="auto" w:fill="FFFFFF"/>
+              </w:rPr>
+              <w:t>&lt;&lt;else&gt;&gt;</w:t>
+            </w:r>
+          </w:p>
+          <w:p>
+            <w:pPr>
+              <w:rPr>
+                <w:rStyle w:val="eop"/>
+                <w:rFonts w:ascii="Segoe UI" w:hAnsi="Segoe UI" w:cs="Segoe UI"/>
+                <w:color w:val="000000"/>
+                <w:sz w:val="21"/>
+                <w:szCs w:val="21"/>
+                <w:shd w:val="clear" w:color="auto" w:fill="FFFFFF"/>
+              </w:rPr>
+            </w:pPr>
+            <w:r>
+              <w:rPr>
+                <w:rStyle w:val="eop"/>
+                <w:rFonts w:ascii="Segoe UI" w:hAnsi="Segoe UI" w:cs="Segoe UI"/>
+                <w:color w:val="000000"/>
+                <w:sz w:val="21"/>
+                <w:szCs w:val="21"/>
+                <w:shd w:val="clear" w:color="auto" w:fill="FFFFFF"/>
+              </w:rPr>
+              <w:t>No</w:t>
+            </w:r>
+          </w:p>
+          <w:p>
+            <w:pPr>
+              <w:rPr>
+                <w:rStyle w:val="eop"/>
+                <w:rFonts w:ascii="Segoe UI" w:hAnsi="Segoe UI" w:cs="Segoe UI"/>
+                <w:color w:val="000000"/>
+                <w:sz w:val="21"/>
+                <w:szCs w:val="21"/>
+                <w:shd w:val="clear" w:color="auto" w:fill="FFFFFF"/>
+              </w:rPr>
+            </w:pPr>
+            <w:r>
+              <w:rPr>
+                <w:rStyle w:val="eop"/>
+                <w:rFonts w:ascii="Segoe UI" w:hAnsi="Segoe UI" w:cs="Segoe UI"/>
+                <w:color w:val="000000"/>
+                <w:sz w:val="21"/>
+                <w:szCs w:val="21"/>
+                <w:shd w:val="clear" w:color="auto" w:fill="FFFFFF"/>
+              </w:rPr>
+              <w:t>&lt;&lt;es_&gt;&gt;</w:t>
+            </w:r>
+          </w:p>
+        </w:tc>
+      </w:tr>
+      <w:tr>
+        <w:trPr>
+          <w:gridAfter w:val="1"/>
+          <w:wAfter w:w="44" w:type="dxa"/>
+        </w:trPr>
+        <w:tc>
+          <w:tcPr>
+            <w:tcW w:w="9918" w:type="dxa"/>
+            <w:gridSpan w:val="2"/>
+          </w:tcPr>
+          <w:p>
+            <w:pPr>
+              <w:rPr>
+                <w:rStyle w:val="eop"/>
+                <w:rFonts w:ascii="Segoe UI" w:hAnsi="Segoe UI" w:cs="Segoe UI"/>
+                <w:color w:val="000000"/>
+                <w:sz w:val="21"/>
+                <w:szCs w:val="21"/>
+                <w:shd w:val="clear" w:color="auto" w:fill="FFFFFF"/>
+              </w:rPr>
+            </w:pPr>
+            <w:r>
+              <w:rPr>
+                <w:rFonts w:ascii="Segoe UI" w:hAnsi="Segoe UI" w:cs="Segoe UI"/>
+                <w:color w:val="000000"/>
+                <w:sz w:val="21"/>
+                <w:szCs w:val="21"/>
+                <w:shd w:val="clear" w:color="auto" w:fill="FFFFFF"/>
+              </w:rPr>
+              <w:t>&lt;&lt;er_&gt;&gt;</w:t>
+            </w:r>
+          </w:p>
+        </w:tc>
+      </w:tr>
+      <w:tr>
+        <w:tc>
+          <w:tcPr>
+            <w:tcW w:w="9962" w:type="dxa"/>
+            <w:gridSpan w:val="3"/>
+          </w:tcPr>
+          <w:p>
+            <w:pPr>
+              <w:rPr>
+                <w:rStyle w:val="eop"/>
+                <w:rFonts w:ascii="Segoe UI" w:hAnsi="Segoe UI" w:cs="Segoe UI"/>
+                <w:color w:val="000000"/>
+                <w:sz w:val="21"/>
+                <w:szCs w:val="21"/>
+                <w:shd w:val="clear" w:color="auto" w:fill="FFFFFF"/>
+              </w:rPr>
+            </w:pPr>
+            <w:r>
+              <w:rPr>
+                <w:rFonts w:ascii="Segoe UI" w:hAnsi="Segoe UI" w:cs="Segoe UI"/>
+                <w:color w:val="000000"/>
+                <w:sz w:val="21"/>
+                <w:szCs w:val="21"/>
+                <w:shd w:val="clear" w:color="auto" w:fill="FFFFFF"/>
+              </w:rPr>
+              <w:t>&lt;&lt;</w:t>
+            </w:r>
+            <w:proofErr w:type="spellStart"/>
+            <w:r>
+              <w:rPr>
+                <w:rFonts w:ascii="Segoe UI" w:hAnsi="Segoe UI" w:cs="Segoe UI"/>
+                <w:color w:val="000000"/>
+                <w:sz w:val="21"/>
+                <w:szCs w:val="21"/>
+                <w:shd w:val="clear" w:color="auto" w:fill="FFFFFF"/>
+              </w:rPr>
+              <w:t>cr</w:t>
+            </w:r>
+            <w:proofErr w:type="spellEnd"/>
+            <w:r>
+              <w:rPr>
+                <w:rFonts w:ascii="Segoe UI" w:hAnsi="Segoe UI" w:cs="Segoe UI"/>
+                <w:color w:val="000000"/>
+                <w:sz w:val="21"/>
+                <w:szCs w:val="21"/>
+                <w:shd w:val="clear" w:color="auto" w:fill="FFFFFF"/>
+              </w:rPr>
+              <w:t>_{</w:t>
+            </w:r>
+            <w:proofErr w:type="spellStart"/>
+            <w:r>
+              <w:rPr>
+                <w:rFonts w:ascii="Segoe UI" w:hAnsi="Segoe UI" w:cs="Segoe UI"/>
+                <w:color w:val="000000"/>
+                <w:sz w:val="21"/>
+                <w:szCs w:val="21"/>
+                <w:shd w:val="clear" w:color="auto" w:fill="FFFFFF"/>
+              </w:rPr>
+              <w:t>checkCarmToggle</w:t>
+            </w:r>
+            <w:proofErr w:type="spellEnd"/>
+            <w:r>
+              <w:rPr>
+                <w:rFonts w:ascii="Segoe UI" w:hAnsi="Segoe UI" w:cs="Segoe UI"/>
+                <w:color w:val="000000"/>
+                <w:sz w:val="21"/>
+                <w:szCs w:val="21"/>
+                <w:shd w:val="clear" w:color="auto" w:fill="FFFFFF"/>
+              </w:rPr>
+              <w:t>==true}&gt;&gt;</w:t>
+            </w:r>
+          </w:p>
+        </w:tc>
+      </w:tr>
+      <w:tr>
+        <w:tc>
+          <w:tcPr>
+            <w:tcW w:w="3681" w:type="dxa"/>
+          </w:tcPr>
+          <w:p>
+            <w:pPr>
+              <w:rPr>
+                <w:rFonts w:ascii="Segoe UI" w:hAnsi="Segoe UI" w:cs="Segoe UI"/>
+                <w:b/>
+                <w:bCs/>
+                <w:sz w:val="21"/>
+                <w:szCs w:val="21"/>
+              </w:rPr>
+            </w:pPr>
+            <w:r>
+              <w:rPr>
+                <w:rFonts w:ascii="Segoe UI" w:hAnsi="Segoe UI" w:cs="Segoe UI"/>
+                <w:b/>
+                <w:bCs/>
+                <w:sz w:val="21"/>
+                <w:szCs w:val="21"/>
+              </w:rPr>
+              <w:t>First Name</w:t>
+            </w:r>
+            <w:r>
+              <w:rPr>
+                <w:rFonts w:ascii="Segoe UI" w:hAnsi="Segoe UI" w:cs="Segoe UI"/>
+                <w:b/>
+                <w:bCs/>
+                <w:sz w:val="21"/>
+                <w:szCs w:val="21"/>
+              </w:rPr>
+              <w:t xml:space="preserve"> res1</w:t>
+            </w:r>
+          </w:p>
+        </w:tc>
+        <w:tc>
+          <w:tcPr>
+            <w:tcW w:w="6281" w:type="dxa"/>
+            <w:gridSpan w:val="2"/>
+          </w:tcPr>
+          <w:p>
+            <w:pPr>
+              <w:rPr>
+                <w:rFonts w:ascii="Segoe UI" w:hAnsi="Segoe UI" w:cs="Segoe UI"/>
+                <w:sz w:val="21"/>
+                <w:szCs w:val="21"/>
+              </w:rPr>
+            </w:pPr>
+            <w:r>
+              <w:rPr>
+                <w:rFonts w:ascii="Segoe UI" w:hAnsi="Segoe UI" w:cs="Segoe UI"/>
+                <w:sz w:val="21"/>
+                <w:szCs w:val="21"/>
+              </w:rPr>
+              <w:t>&lt;&lt;</w:t>
+            </w:r>
+            <w:proofErr w:type="spellStart"/>
+            <w:r>
+              <w:rPr>
+                <w:rFonts w:ascii="Segoe UI" w:hAnsi="Segoe UI" w:cs="Segoe UI"/>
+                <w:sz w:val="21"/>
+                <w:szCs w:val="21"/>
+              </w:rPr>
+              <w:t>mediationFirstName</w:t>
+            </w:r>
+            <w:proofErr w:type="spellEnd"/>
+            <w:r>
+              <w:rPr>
+                <w:rFonts w:ascii="Segoe UI" w:hAnsi="Segoe UI" w:cs="Segoe UI"/>
+                <w:sz w:val="21"/>
+                <w:szCs w:val="21"/>
+              </w:rPr>
+              <w:t>&gt;&gt;</w:t>
+            </w:r>
+          </w:p>
+          <w:p>
+            <w:pPr>
+              <w:rPr>
+                <w:rStyle w:val="eop"/>
+                <w:rFonts w:ascii="Segoe UI" w:hAnsi="Segoe UI" w:cs="Segoe UI"/>
+                <w:color w:val="000000"/>
+                <w:sz w:val="21"/>
+                <w:szCs w:val="21"/>
+                <w:shd w:val="clear" w:color="auto" w:fill="FFFFFF"/>
+              </w:rPr>
+            </w:pPr>
+          </w:p>
+        </w:tc>
+      </w:tr>
+      <w:tr>
+        <w:tc>
+          <w:tcPr>
+            <w:tcW w:w="3681" w:type="dxa"/>
+          </w:tcPr>
+          <w:p>
+            <w:pPr>
+              <w:rPr>
+                <w:rFonts w:ascii="Segoe UI" w:hAnsi="Segoe UI" w:cs="Segoe UI"/>
+                <w:b/>
+                <w:bCs/>
+                <w:sz w:val="21"/>
+                <w:szCs w:val="21"/>
+              </w:rPr>
+            </w:pPr>
+            <w:r>
+              <w:rPr>
+                <w:rFonts w:ascii="Segoe UI" w:hAnsi="Segoe UI" w:cs="Segoe UI"/>
+                <w:b/>
+                <w:bCs/>
+                <w:sz w:val="21"/>
+                <w:szCs w:val="21"/>
+              </w:rPr>
+              <w:t>Last Name</w:t>
+            </w:r>
+          </w:p>
+        </w:tc>
+        <w:tc>
+          <w:tcPr>
+            <w:tcW w:w="6281" w:type="dxa"/>
+            <w:gridSpan w:val="2"/>
+          </w:tcPr>
+          <w:p>
+            <w:pPr>
+              <w:rPr>
+                <w:rFonts w:ascii="Segoe UI" w:hAnsi="Segoe UI" w:cs="Segoe UI"/>
+                <w:sz w:val="21"/>
+                <w:szCs w:val="21"/>
+              </w:rPr>
+            </w:pPr>
+            <w:r>
+              <w:rPr>
+                <w:rFonts w:ascii="Segoe UI" w:hAnsi="Segoe UI" w:cs="Segoe UI"/>
+                <w:sz w:val="21"/>
+                <w:szCs w:val="21"/>
+              </w:rPr>
+              <w:t>&lt;&lt;</w:t>
+            </w:r>
+            <w:proofErr w:type="spellStart"/>
+            <w:r>
+              <w:rPr>
+                <w:rFonts w:ascii="Segoe UI" w:hAnsi="Segoe UI" w:cs="Segoe UI"/>
+                <w:sz w:val="21"/>
+                <w:szCs w:val="21"/>
+              </w:rPr>
+              <w:t>m</w:t>
+            </w:r>
+            <w:r>
+              <w:rPr>
+                <w:rFonts w:ascii="Segoe UI" w:hAnsi="Segoe UI" w:cs="Segoe UI"/>
+                <w:sz w:val="21"/>
+                <w:szCs w:val="21"/>
+              </w:rPr>
+              <w:t>ediation</w:t>
+            </w:r>
+            <w:r>
+              <w:rPr>
+                <w:rFonts w:ascii="Segoe UI" w:hAnsi="Segoe UI" w:cs="Segoe UI"/>
+                <w:sz w:val="21"/>
+                <w:szCs w:val="21"/>
+              </w:rPr>
+              <w:t>Last</w:t>
+            </w:r>
+            <w:r>
+              <w:rPr>
+                <w:rFonts w:ascii="Segoe UI" w:hAnsi="Segoe UI" w:cs="Segoe UI"/>
+                <w:sz w:val="21"/>
+                <w:szCs w:val="21"/>
+              </w:rPr>
+              <w:t>Name</w:t>
+            </w:r>
+            <w:proofErr w:type="spellEnd"/>
+            <w:r>
+              <w:rPr>
+                <w:rFonts w:ascii="Segoe UI" w:hAnsi="Segoe UI" w:cs="Segoe UI"/>
+                <w:sz w:val="21"/>
+                <w:szCs w:val="21"/>
+              </w:rPr>
+              <w:t>&gt;&gt;</w:t>
+            </w:r>
+          </w:p>
+          <w:p>
+            <w:pPr>
+              <w:rPr>
+                <w:rFonts w:ascii="Segoe UI" w:hAnsi="Segoe UI" w:cs="Segoe UI"/>
+                <w:sz w:val="21"/>
+                <w:szCs w:val="21"/>
+              </w:rPr>
+            </w:pPr>
+          </w:p>
+        </w:tc>
+      </w:tr>
+      <w:tr>
+        <w:tc>
+          <w:tcPr>
+            <w:tcW w:w="3681" w:type="dxa"/>
+          </w:tcPr>
+          <w:p>
+            <w:pPr>
+              <w:rPr>
+                <w:rFonts w:ascii="Segoe UI" w:hAnsi="Segoe UI" w:cs="Segoe UI"/>
+                <w:b/>
+                <w:bCs/>
+                <w:sz w:val="21"/>
+                <w:szCs w:val="21"/>
+              </w:rPr>
+            </w:pPr>
+            <w:r>
+              <w:rPr>
+                <w:rFonts w:ascii="Segoe UI" w:hAnsi="Segoe UI" w:cs="Segoe UI"/>
+                <w:b/>
+                <w:bCs/>
+                <w:sz w:val="21"/>
+                <w:szCs w:val="21"/>
+              </w:rPr>
+              <w:t xml:space="preserve">Contact Number </w:t>
+            </w:r>
+          </w:p>
+          <w:p>
+            <w:pPr>
+              <w:rPr>
+                <w:rFonts w:ascii="Segoe UI" w:hAnsi="Segoe UI" w:cs="Segoe UI"/>
+                <w:sz w:val="21"/>
+                <w:szCs w:val="21"/>
+              </w:rPr>
+            </w:pPr>
+          </w:p>
+        </w:tc>
+        <w:tc>
+          <w:tcPr>
+            <w:tcW w:w="6281" w:type="dxa"/>
+            <w:gridSpan w:val="2"/>
+          </w:tcPr>
+          <w:p>
+            <w:pPr>
+              <w:rPr>
+                <w:rFonts w:ascii="Segoe UI" w:hAnsi="Segoe UI" w:cs="Segoe UI"/>
+                <w:sz w:val="21"/>
+                <w:szCs w:val="21"/>
+              </w:rPr>
+            </w:pPr>
+            <w:r>
+              <w:rPr>
+                <w:rFonts w:ascii="Segoe UI" w:hAnsi="Segoe UI" w:cs="Segoe UI"/>
+                <w:sz w:val="21"/>
+                <w:szCs w:val="21"/>
+              </w:rPr>
+              <w:t>&lt;&lt;</w:t>
+            </w:r>
+            <w:proofErr w:type="spellStart"/>
+            <w:r>
+              <w:rPr>
+                <w:rFonts w:ascii="Segoe UI" w:hAnsi="Segoe UI" w:cs="Segoe UI"/>
+                <w:sz w:val="21"/>
+                <w:szCs w:val="21"/>
+              </w:rPr>
+              <w:t>m</w:t>
+            </w:r>
+            <w:r>
+              <w:rPr>
+                <w:rFonts w:ascii="Segoe UI" w:hAnsi="Segoe UI" w:cs="Segoe UI"/>
+                <w:sz w:val="21"/>
+                <w:szCs w:val="21"/>
+              </w:rPr>
+              <w:t>ediationContactNumber</w:t>
+            </w:r>
+            <w:proofErr w:type="spellEnd"/>
+            <w:r>
+              <w:rPr>
+                <w:rFonts w:ascii="Segoe UI" w:hAnsi="Segoe UI" w:cs="Segoe UI"/>
+                <w:sz w:val="21"/>
+                <w:szCs w:val="21"/>
+              </w:rPr>
+              <w:t>&gt;&gt;</w:t>
+            </w:r>
+          </w:p>
+        </w:tc>
+      </w:tr>
+      <w:tr>
+        <w:tc>
+          <w:tcPr>
+            <w:tcW w:w="3681" w:type="dxa"/>
+          </w:tcPr>
+          <w:p>
+            <w:pPr>
+              <w:rPr>
+                <w:rFonts w:ascii="Segoe UI" w:hAnsi="Segoe UI" w:cs="Segoe UI"/>
+                <w:b/>
+                <w:bCs/>
+                <w:sz w:val="21"/>
+                <w:szCs w:val="21"/>
+              </w:rPr>
+            </w:pPr>
+            <w:r>
+              <w:rPr>
+                <w:rFonts w:ascii="Segoe UI" w:hAnsi="Segoe UI" w:cs="Segoe UI"/>
+                <w:b/>
+                <w:bCs/>
+                <w:sz w:val="21"/>
+                <w:szCs w:val="21"/>
+              </w:rPr>
+              <w:t xml:space="preserve">Contact Email      </w:t>
+            </w:r>
+          </w:p>
+        </w:tc>
+        <w:tc>
+          <w:tcPr>
+            <w:tcW w:w="6281" w:type="dxa"/>
+            <w:gridSpan w:val="2"/>
+          </w:tcPr>
+          <w:p>
+            <w:pPr>
+              <w:rPr>
+                <w:rFonts w:ascii="Segoe UI" w:hAnsi="Segoe UI" w:cs="Segoe UI"/>
+                <w:sz w:val="21"/>
+                <w:szCs w:val="21"/>
+              </w:rPr>
+            </w:pPr>
+            <w:r>
+              <w:rPr>
+                <w:rFonts w:ascii="Segoe UI" w:hAnsi="Segoe UI" w:cs="Segoe UI"/>
+                <w:sz w:val="21"/>
+                <w:szCs w:val="21"/>
+              </w:rPr>
+              <w:t>&lt;&lt;</w:t>
+            </w:r>
+            <w:proofErr w:type="spellStart"/>
+            <w:r>
+              <w:rPr>
+                <w:rFonts w:ascii="Segoe UI" w:hAnsi="Segoe UI" w:cs="Segoe UI"/>
+                <w:sz w:val="21"/>
+                <w:szCs w:val="21"/>
+              </w:rPr>
+              <w:t>m</w:t>
+            </w:r>
+            <w:r>
+              <w:rPr>
+                <w:rFonts w:ascii="Segoe UI" w:hAnsi="Segoe UI" w:cs="Segoe UI"/>
+                <w:sz w:val="21"/>
+                <w:szCs w:val="21"/>
+              </w:rPr>
+              <w:t>ediationEmail</w:t>
+            </w:r>
+            <w:proofErr w:type="spellEnd"/>
+            <w:r>
+              <w:rPr>
+                <w:rFonts w:ascii="Segoe UI" w:hAnsi="Segoe UI" w:cs="Segoe UI"/>
+                <w:sz w:val="21"/>
+                <w:szCs w:val="21"/>
+              </w:rPr>
+              <w:t>&gt;&gt;</w:t>
+            </w:r>
+          </w:p>
+          <w:p>
+            <w:pPr>
+              <w:rPr>
+                <w:rFonts w:ascii="Segoe UI" w:hAnsi="Segoe UI" w:cs="Segoe UI"/>
+                <w:sz w:val="21"/>
+                <w:szCs w:val="21"/>
+              </w:rPr>
+            </w:pPr>
+          </w:p>
+        </w:tc>
+      </w:tr>
+      <w:tr>
+        <w:tc>
+          <w:tcPr>
+            <w:tcW w:w="9962" w:type="dxa"/>
+            <w:gridSpan w:val="3"/>
+          </w:tcPr>
+          <w:p>
+            <w:pPr>
+              <w:rPr>
+                <w:rFonts w:ascii="Segoe UI" w:hAnsi="Segoe UI" w:cs="Segoe UI"/>
+                <w:sz w:val="21"/>
+                <w:szCs w:val="21"/>
+              </w:rPr>
+            </w:pPr>
+            <w:r>
+              <w:rPr>
+                <w:rFonts w:ascii="Segoe UI" w:hAnsi="Segoe UI" w:cs="Segoe UI"/>
+                <w:sz w:val="21"/>
+                <w:szCs w:val="21"/>
+              </w:rPr>
+              <w:t>&lt;&lt;</w:t>
+            </w:r>
+            <w:proofErr w:type="spellStart"/>
+            <w:r>
+              <w:rPr>
+                <w:rFonts w:ascii="Segoe UI" w:hAnsi="Segoe UI" w:cs="Segoe UI"/>
+                <w:sz w:val="21"/>
+                <w:szCs w:val="21"/>
+              </w:rPr>
+              <w:t>cr</w:t>
+            </w:r>
+            <w:proofErr w:type="spellEnd"/>
+            <w:r>
+              <w:rPr>
+                <w:rFonts w:ascii="Segoe UI" w:hAnsi="Segoe UI" w:cs="Segoe UI"/>
+                <w:sz w:val="21"/>
+                <w:szCs w:val="21"/>
+              </w:rPr>
+              <w:t>_{</w:t>
+            </w:r>
+            <w:proofErr w:type="spellStart"/>
+            <w:r>
+              <w:rPr>
+                <w:rFonts w:ascii="Segoe UI" w:hAnsi="Segoe UI" w:cs="Segoe UI"/>
+                <w:sz w:val="21"/>
+                <w:szCs w:val="21"/>
+              </w:rPr>
+              <w:t>m</w:t>
+            </w:r>
+            <w:r>
+              <w:rPr>
+                <w:rFonts w:ascii="Segoe UI" w:hAnsi="Segoe UI" w:cs="Segoe UI"/>
+                <w:sz w:val="21"/>
+                <w:szCs w:val="21"/>
+              </w:rPr>
+              <w:t>ediationUnavailableDatesExists</w:t>
+            </w:r>
+            <w:proofErr w:type="spellEnd"/>
+            <w:r>
+              <w:rPr>
+                <w:rFonts w:ascii="Segoe UI" w:hAnsi="Segoe UI" w:cs="Segoe UI"/>
+                <w:sz w:val="21"/>
+                <w:szCs w:val="21"/>
+              </w:rPr>
+              <w:t>==false}&gt;&gt;</w:t>
+            </w:r>
+          </w:p>
+        </w:tc>
+      </w:tr>
+      <w:tr>
+        <w:tc>
+          <w:tcPr>
+            <w:tcW w:w="3681" w:type="dxa"/>
+          </w:tcPr>
+          <w:p>
+            <w:pPr>
+              <w:rPr>
+                <w:rFonts w:ascii="Segoe UI" w:hAnsi="Segoe UI" w:cs="Segoe UI"/>
+                <w:b/>
+                <w:bCs/>
+                <w:sz w:val="21"/>
+                <w:szCs w:val="21"/>
+              </w:rPr>
+            </w:pPr>
+            <w:r>
+              <w:rPr>
+                <w:rFonts w:ascii="Segoe UI" w:hAnsi="Segoe UI" w:cs="Segoe UI"/>
+                <w:b/>
+                <w:bCs/>
+                <w:sz w:val="21"/>
+                <w:szCs w:val="21"/>
+              </w:rPr>
+              <w:t>Are there any dates in the next 3 months when you cannot attend mediation?</w:t>
+            </w:r>
+          </w:p>
+          <w:p>
+            <w:pPr>
+              <w:rPr>
+                <w:rFonts w:ascii="Segoe UI" w:hAnsi="Segoe UI" w:cs="Segoe UI"/>
+                <w:b/>
+                <w:bCs/>
+                <w:sz w:val="21"/>
+                <w:szCs w:val="21"/>
+              </w:rPr>
+            </w:pPr>
+          </w:p>
+        </w:tc>
+        <w:tc>
+          <w:tcPr>
+            <w:tcW w:w="6281" w:type="dxa"/>
+            <w:gridSpan w:val="2"/>
+          </w:tcPr>
+          <w:p>
+            <w:pPr>
+              <w:rPr>
+                <w:rFonts w:ascii="Segoe UI" w:hAnsi="Segoe UI" w:cs="Segoe UI"/>
+                <w:sz w:val="21"/>
+                <w:szCs w:val="21"/>
+              </w:rPr>
+            </w:pPr>
+            <w:r>
+              <w:rPr>
+                <w:rFonts w:ascii="Segoe UI" w:hAnsi="Segoe UI" w:cs="Segoe UI"/>
+                <w:sz w:val="21"/>
+                <w:szCs w:val="21"/>
+              </w:rPr>
+              <w:t>No</w:t>
+            </w:r>
+          </w:p>
+        </w:tc>
+      </w:tr>
+      <w:tr>
+        <w:tc>
+          <w:tcPr>
+            <w:tcW w:w="9962" w:type="dxa"/>
+            <w:gridSpan w:val="3"/>
+          </w:tcPr>
+          <w:p>
+            <w:pPr>
+              <w:rPr>
+                <w:rFonts w:ascii="Segoe UI" w:hAnsi="Segoe UI" w:cs="Segoe UI"/>
+                <w:sz w:val="21"/>
+                <w:szCs w:val="21"/>
+              </w:rPr>
+            </w:pPr>
+            <w:r>
+              <w:rPr>
+                <w:rFonts w:ascii="Segoe UI" w:hAnsi="Segoe UI" w:cs="Segoe UI"/>
+                <w:sz w:val="21"/>
+                <w:szCs w:val="21"/>
+              </w:rPr>
+              <w:t>&lt;&lt;er_&gt;&gt;</w:t>
+            </w:r>
+          </w:p>
+        </w:tc>
+      </w:tr>
+      <w:tr>
+        <w:tc>
+          <w:tcPr>
+            <w:tcW w:w="9962" w:type="dxa"/>
+            <w:gridSpan w:val="3"/>
+          </w:tcPr>
+          <w:p>
+            <w:pPr>
+              <w:rPr>
+                <w:rFonts w:ascii="Segoe UI" w:hAnsi="Segoe UI" w:cs="Segoe UI"/>
+                <w:sz w:val="21"/>
+                <w:szCs w:val="21"/>
+              </w:rPr>
+            </w:pPr>
+            <w:r>
+              <w:rPr>
+                <w:rFonts w:ascii="Segoe UI" w:hAnsi="Segoe UI" w:cs="Segoe UI"/>
+                <w:sz w:val="21"/>
+                <w:szCs w:val="21"/>
+              </w:rPr>
+              <w:t>&lt;&lt;</w:t>
+            </w:r>
+            <w:proofErr w:type="spellStart"/>
+            <w:r>
+              <w:rPr>
+                <w:rFonts w:ascii="Segoe UI" w:hAnsi="Segoe UI" w:cs="Segoe UI"/>
+                <w:sz w:val="21"/>
+                <w:szCs w:val="21"/>
+              </w:rPr>
+              <w:t>cr</w:t>
+            </w:r>
+            <w:proofErr w:type="spellEnd"/>
+            <w:r>
+              <w:rPr>
+                <w:rFonts w:ascii="Segoe UI" w:hAnsi="Segoe UI" w:cs="Segoe UI"/>
+                <w:sz w:val="21"/>
+                <w:szCs w:val="21"/>
+              </w:rPr>
+              <w:t>_{</w:t>
+            </w:r>
+            <w:proofErr w:type="spellStart"/>
+            <w:r>
+              <w:rPr>
+                <w:rFonts w:ascii="Segoe UI" w:hAnsi="Segoe UI" w:cs="Segoe UI"/>
+                <w:sz w:val="21"/>
+                <w:szCs w:val="21"/>
+              </w:rPr>
+              <w:t>m</w:t>
+            </w:r>
+            <w:r>
+              <w:rPr>
+                <w:rFonts w:ascii="Segoe UI" w:hAnsi="Segoe UI" w:cs="Segoe UI"/>
+                <w:sz w:val="21"/>
+                <w:szCs w:val="21"/>
+              </w:rPr>
+              <w:t>ediationUnavailableDatesExists</w:t>
+            </w:r>
+            <w:proofErr w:type="spellEnd"/>
+            <w:r>
+              <w:rPr>
+                <w:rFonts w:ascii="Segoe UI" w:hAnsi="Segoe UI" w:cs="Segoe UI"/>
+                <w:sz w:val="21"/>
+                <w:szCs w:val="21"/>
+              </w:rPr>
+              <w:t>==true}&gt;&gt;</w:t>
+            </w:r>
+          </w:p>
+        </w:tc>
+      </w:tr>
+      <w:tr>
+        <w:tc>
+          <w:tcPr>
+            <w:tcW w:w="9962" w:type="dxa"/>
+            <w:gridSpan w:val="3"/>
+          </w:tcPr>
+          <w:p>
+            <w:pPr>
+              <w:rPr>
+                <w:rFonts w:ascii="Segoe UI" w:hAnsi="Segoe UI" w:cs="Segoe UI"/>
+                <w:sz w:val="21"/>
+                <w:szCs w:val="21"/>
+              </w:rPr>
+            </w:pPr>
+            <w:r>
+              <w:rPr>
+                <w:rFonts w:ascii="Segoe UI" w:hAnsi="Segoe UI" w:cs="Segoe UI"/>
+                <w:i/>
+                <w:iCs/>
+                <w:sz w:val="21"/>
+                <w:szCs w:val="21"/>
+              </w:rPr>
+              <w:t>&lt;&lt;</w:t>
+            </w:r>
+            <w:proofErr w:type="spellStart"/>
+            <w:r>
+              <w:rPr>
+                <w:rFonts w:ascii="Segoe UI" w:hAnsi="Segoe UI" w:cs="Segoe UI"/>
+                <w:i/>
+                <w:iCs/>
+                <w:sz w:val="21"/>
+                <w:szCs w:val="21"/>
+              </w:rPr>
+              <w:t>rr_</w:t>
+            </w:r>
+            <w:r>
+              <w:rPr>
+                <w:rFonts w:ascii="Segoe UI" w:hAnsi="Segoe UI" w:cs="Segoe UI"/>
+                <w:sz w:val="21"/>
+                <w:szCs w:val="21"/>
+              </w:rPr>
+              <w:t>mediation</w:t>
+            </w:r>
+            <w:r>
+              <w:rPr>
+                <w:rFonts w:ascii="Segoe UI" w:hAnsi="Segoe UI" w:cs="Segoe UI"/>
+                <w:sz w:val="21"/>
+                <w:szCs w:val="21"/>
+              </w:rPr>
+              <w:t>UnavailableDatesList</w:t>
+            </w:r>
+            <w:proofErr w:type="spellEnd"/>
+            <w:r>
+              <w:rPr>
+                <w:rFonts w:ascii="Segoe UI" w:hAnsi="Segoe UI" w:cs="Segoe UI"/>
+                <w:sz w:val="21"/>
+                <w:szCs w:val="21"/>
+              </w:rPr>
+              <w:t>&gt;&gt;</w:t>
+            </w:r>
+          </w:p>
+        </w:tc>
+      </w:tr>
+      <w:tr>
+        <w:tc>
+          <w:tcPr>
+            <w:tcW w:w="9962" w:type="dxa"/>
+            <w:gridSpan w:val="3"/>
+          </w:tcPr>
+          <w:p>
+            <w:pPr>
+              <w:rPr>
+                <w:rFonts w:ascii="Segoe UI" w:hAnsi="Segoe UI" w:cs="Segoe UI"/>
+                <w:sz w:val="21"/>
+                <w:szCs w:val="21"/>
+              </w:rPr>
+            </w:pPr>
+            <w:r>
+              <w:rPr>
+                <w:rFonts w:ascii="Segoe UI" w:hAnsi="Segoe UI" w:cs="Segoe UI"/>
+                <w:sz w:val="21"/>
+                <w:szCs w:val="21"/>
+              </w:rPr>
+              <w:t>&lt;&lt;</w:t>
+            </w:r>
+            <w:proofErr w:type="spellStart"/>
+            <w:r>
+              <w:rPr>
+                <w:rFonts w:ascii="Segoe UI" w:hAnsi="Segoe UI" w:cs="Segoe UI"/>
+                <w:sz w:val="21"/>
+                <w:szCs w:val="21"/>
+              </w:rPr>
+              <w:t>cr</w:t>
+            </w:r>
+            <w:proofErr w:type="spellEnd"/>
+            <w:r>
+              <w:rPr>
+                <w:rFonts w:ascii="Segoe UI" w:hAnsi="Segoe UI" w:cs="Segoe UI"/>
+                <w:sz w:val="21"/>
+                <w:szCs w:val="21"/>
+              </w:rPr>
+              <w:t>_{</w:t>
+            </w:r>
+            <w:proofErr w:type="spellStart"/>
+            <w:proofErr w:type="gramStart"/>
+            <w:r>
+              <w:rPr>
+                <w:rFonts w:ascii="Segoe UI" w:hAnsi="Segoe UI" w:cs="Segoe UI"/>
+                <w:sz w:val="21"/>
+                <w:szCs w:val="21"/>
+              </w:rPr>
+              <w:t>value.toDate</w:t>
+            </w:r>
+            <w:proofErr w:type="spellEnd"/>
+            <w:proofErr w:type="gramEnd"/>
+            <w:r>
+              <w:rPr>
+                <w:rFonts w:ascii="Segoe UI" w:hAnsi="Segoe UI" w:cs="Segoe UI"/>
+                <w:sz w:val="21"/>
+                <w:szCs w:val="21"/>
+              </w:rPr>
+              <w:t>==null}&gt;&gt;</w:t>
+            </w:r>
+          </w:p>
+        </w:tc>
+      </w:tr>
+      <w:tr>
+        <w:tc>
+          <w:tcPr>
+            <w:tcW w:w="3681" w:type="dxa"/>
+          </w:tcPr>
+          <w:p>
+            <w:pPr>
+              <w:rPr>
+                <w:rFonts w:ascii="Segoe UI" w:hAnsi="Segoe UI" w:cs="Segoe UI"/>
+                <w:b/>
+                <w:bCs/>
+                <w:sz w:val="21"/>
+                <w:szCs w:val="21"/>
+              </w:rPr>
+            </w:pPr>
+            <w:r>
+              <w:rPr>
+                <w:rFonts w:ascii="Segoe UI" w:hAnsi="Segoe UI" w:cs="Segoe UI"/>
+                <w:b/>
+                <w:bCs/>
+                <w:sz w:val="21"/>
+                <w:szCs w:val="21"/>
+              </w:rPr>
+              <w:t>Date</w:t>
+            </w:r>
+            <w:r>
+              <w:rPr>
+                <w:rFonts w:ascii="Segoe UI" w:hAnsi="Segoe UI" w:cs="Segoe UI"/>
+                <w:b/>
+                <w:bCs/>
+                <w:sz w:val="21"/>
+                <w:szCs w:val="21"/>
+              </w:rPr>
+              <w:t>s</w:t>
+            </w:r>
+            <w:r>
+              <w:rPr>
+                <w:rFonts w:ascii="Segoe UI" w:hAnsi="Segoe UI" w:cs="Segoe UI"/>
+                <w:b/>
+                <w:bCs/>
+                <w:sz w:val="21"/>
+                <w:szCs w:val="21"/>
+              </w:rPr>
+              <w:t xml:space="preserve"> Unavailable</w:t>
+            </w:r>
+          </w:p>
+        </w:tc>
+        <w:tc>
+          <w:tcPr>
+            <w:tcW w:w="6281" w:type="dxa"/>
+            <w:gridSpan w:val="2"/>
+          </w:tcPr>
+          <w:p>
+            <w:pPr>
+              <w:rPr>
+                <w:rFonts w:ascii="Segoe UI" w:hAnsi="Segoe UI" w:cs="Segoe UI"/>
+                <w:sz w:val="21"/>
+                <w:szCs w:val="21"/>
+              </w:rPr>
+            </w:pPr>
+            <w:r>
+              <w:rPr>
+                <w:rFonts w:ascii="Segoe UI" w:hAnsi="Segoe UI" w:cs="Segoe UI"/>
+                <w:sz w:val="21"/>
+                <w:szCs w:val="21"/>
+              </w:rPr>
+              <w:t>&lt;&lt;</w:t>
+            </w:r>
+            <w:proofErr w:type="spellStart"/>
+            <w:proofErr w:type="gramStart"/>
+            <w:r>
+              <w:rPr>
+                <w:rFonts w:ascii="Segoe UI" w:hAnsi="Segoe UI" w:cs="Segoe UI"/>
+                <w:sz w:val="21"/>
+                <w:szCs w:val="21"/>
+              </w:rPr>
+              <w:t>value.date</w:t>
+            </w:r>
+            <w:proofErr w:type="spellEnd"/>
+            <w:proofErr w:type="gramEnd"/>
+            <w:r>
+              <w:rPr>
+                <w:rFonts w:ascii="Segoe UI" w:hAnsi="Segoe UI" w:cs="Segoe UI"/>
+                <w:sz w:val="21"/>
+                <w:szCs w:val="21"/>
+              </w:rPr>
+              <w:t>&gt;&gt;</w:t>
+            </w:r>
+          </w:p>
+          <w:p>
+            <w:pPr>
+              <w:rPr>
+                <w:rFonts w:ascii="Segoe UI" w:hAnsi="Segoe UI" w:cs="Segoe UI"/>
+                <w:sz w:val="21"/>
+                <w:szCs w:val="21"/>
+              </w:rPr>
+            </w:pPr>
+          </w:p>
+        </w:tc>
+      </w:tr>
+      <w:tr>
+        <w:tc>
+          <w:tcPr>
+            <w:tcW w:w="9962" w:type="dxa"/>
+            <w:gridSpan w:val="3"/>
+          </w:tcPr>
+          <w:p>
+            <w:pPr>
+              <w:rPr>
+                <w:rFonts w:ascii="Segoe UI" w:hAnsi="Segoe UI" w:cs="Segoe UI"/>
+                <w:sz w:val="21"/>
+                <w:szCs w:val="21"/>
+              </w:rPr>
+            </w:pPr>
+            <w:r>
+              <w:rPr>
+                <w:rFonts w:ascii="Segoe UI" w:hAnsi="Segoe UI" w:cs="Segoe UI"/>
+                <w:sz w:val="21"/>
+                <w:szCs w:val="21"/>
+              </w:rPr>
+              <w:t>&lt;&lt;er_&gt;&gt;</w:t>
+            </w:r>
+          </w:p>
+        </w:tc>
+      </w:tr>
+      <w:tr>
+        <w:tc>
+          <w:tcPr>
+            <w:tcW w:w="9962" w:type="dxa"/>
+            <w:gridSpan w:val="3"/>
+          </w:tcPr>
+          <w:p>
+            <w:pPr>
+              <w:rPr>
+                <w:rFonts w:ascii="Segoe UI" w:hAnsi="Segoe UI" w:cs="Segoe UI"/>
+                <w:sz w:val="21"/>
+                <w:szCs w:val="21"/>
+              </w:rPr>
+            </w:pPr>
+            <w:r>
+              <w:rPr>
+                <w:rFonts w:ascii="Segoe UI" w:hAnsi="Segoe UI" w:cs="Segoe UI"/>
+                <w:sz w:val="21"/>
+                <w:szCs w:val="21"/>
+              </w:rPr>
+              <w:t>&lt;&lt;</w:t>
+            </w:r>
+            <w:proofErr w:type="spellStart"/>
+            <w:r>
+              <w:rPr>
+                <w:rFonts w:ascii="Segoe UI" w:hAnsi="Segoe UI" w:cs="Segoe UI"/>
+                <w:sz w:val="21"/>
+                <w:szCs w:val="21"/>
+              </w:rPr>
+              <w:t>cr</w:t>
+            </w:r>
+            <w:proofErr w:type="spellEnd"/>
+            <w:r>
+              <w:rPr>
+                <w:rFonts w:ascii="Segoe UI" w:hAnsi="Segoe UI" w:cs="Segoe UI"/>
+                <w:sz w:val="21"/>
+                <w:szCs w:val="21"/>
+              </w:rPr>
+              <w:t>_{</w:t>
+            </w:r>
+            <w:proofErr w:type="spellStart"/>
+            <w:proofErr w:type="gramStart"/>
+            <w:r>
+              <w:rPr>
+                <w:rFonts w:ascii="Segoe UI" w:hAnsi="Segoe UI" w:cs="Segoe UI"/>
+                <w:sz w:val="21"/>
+                <w:szCs w:val="21"/>
+              </w:rPr>
+              <w:t>value.toDate</w:t>
+            </w:r>
+            <w:proofErr w:type="spellEnd"/>
+            <w:proofErr w:type="gramEnd"/>
+            <w:r>
+              <w:rPr>
+                <w:rFonts w:ascii="Segoe UI" w:hAnsi="Segoe UI" w:cs="Segoe UI"/>
+                <w:sz w:val="21"/>
+                <w:szCs w:val="21"/>
+              </w:rPr>
+              <w:t>!=null}&gt;&gt;</w:t>
+            </w:r>
+          </w:p>
+        </w:tc>
+      </w:tr>
+      <w:tr>
+        <w:tc>
+          <w:tcPr>
+            <w:tcW w:w="3681" w:type="dxa"/>
+          </w:tcPr>
+          <w:p>
+            <w:pPr>
+              <w:rPr>
+                <w:rFonts w:ascii="Segoe UI" w:hAnsi="Segoe UI" w:cs="Segoe UI"/>
+                <w:b/>
+                <w:bCs/>
+                <w:sz w:val="21"/>
+                <w:szCs w:val="21"/>
+              </w:rPr>
+            </w:pPr>
+            <w:r>
+              <w:rPr>
+                <w:rFonts w:ascii="Segoe UI" w:hAnsi="Segoe UI" w:cs="Segoe UI"/>
+                <w:b/>
+                <w:bCs/>
+                <w:sz w:val="21"/>
+                <w:szCs w:val="21"/>
+              </w:rPr>
+              <w:t xml:space="preserve">Dates Unavailable </w:t>
+            </w:r>
+          </w:p>
+          <w:p>
+            <w:pPr>
+              <w:rPr>
+                <w:rFonts w:ascii="Segoe UI" w:hAnsi="Segoe UI" w:cs="Segoe UI"/>
+                <w:b/>
+                <w:bCs/>
+                <w:sz w:val="21"/>
+                <w:szCs w:val="21"/>
+              </w:rPr>
+            </w:pPr>
+            <w:r>
+              <w:rPr>
+                <w:rFonts w:ascii="Segoe UI" w:hAnsi="Segoe UI" w:cs="Segoe UI"/>
+                <w:b/>
+                <w:bCs/>
+                <w:sz w:val="21"/>
+                <w:szCs w:val="21"/>
+              </w:rPr>
+              <w:t xml:space="preserve">From </w:t>
+            </w:r>
+          </w:p>
+          <w:p>
+            <w:pPr>
+              <w:rPr>
+                <w:rFonts w:ascii="Segoe UI" w:hAnsi="Segoe UI" w:cs="Segoe UI"/>
+                <w:b/>
+                <w:bCs/>
+                <w:sz w:val="21"/>
+                <w:szCs w:val="21"/>
+              </w:rPr>
+            </w:pPr>
+            <w:r>
+              <w:rPr>
+                <w:rFonts w:ascii="Segoe UI" w:hAnsi="Segoe UI" w:cs="Segoe UI"/>
+                <w:b/>
+                <w:bCs/>
+                <w:sz w:val="21"/>
+                <w:szCs w:val="21"/>
+              </w:rPr>
+              <w:t>To</w:t>
+            </w:r>
+          </w:p>
+        </w:tc>
+        <w:tc>
+          <w:tcPr>
+            <w:tcW w:w="6281" w:type="dxa"/>
+            <w:gridSpan w:val="2"/>
+          </w:tcPr>
+          <w:p>
+            <w:pPr>
+              <w:rPr>
+                <w:rFonts w:ascii="Segoe UI" w:hAnsi="Segoe UI" w:cs="Segoe UI"/>
+                <w:sz w:val="21"/>
+                <w:szCs w:val="21"/>
+              </w:rPr>
+            </w:pPr>
+          </w:p>
+          <w:p>
+            <w:pPr>
+              <w:rPr>
+                <w:rFonts w:ascii="Segoe UI" w:hAnsi="Segoe UI" w:cs="Segoe UI"/>
+                <w:sz w:val="21"/>
+                <w:szCs w:val="21"/>
+              </w:rPr>
+            </w:pPr>
+            <w:r>
+              <w:rPr>
+                <w:rFonts w:ascii="Segoe UI" w:hAnsi="Segoe UI" w:cs="Segoe UI"/>
+                <w:sz w:val="21"/>
+                <w:szCs w:val="21"/>
+              </w:rPr>
+              <w:t>&lt;&lt;</w:t>
+            </w:r>
+            <w:proofErr w:type="spellStart"/>
+            <w:proofErr w:type="gramStart"/>
+            <w:r>
+              <w:rPr>
+                <w:rFonts w:ascii="Segoe UI" w:hAnsi="Segoe UI" w:cs="Segoe UI"/>
+                <w:sz w:val="21"/>
+                <w:szCs w:val="21"/>
+              </w:rPr>
+              <w:t>value.fromDate</w:t>
+            </w:r>
+            <w:proofErr w:type="spellEnd"/>
+            <w:proofErr w:type="gramEnd"/>
+            <w:r>
+              <w:rPr>
+                <w:rFonts w:ascii="Segoe UI" w:hAnsi="Segoe UI" w:cs="Segoe UI"/>
+                <w:sz w:val="21"/>
+                <w:szCs w:val="21"/>
+              </w:rPr>
+              <w:t>&gt;&gt;</w:t>
+            </w:r>
+          </w:p>
+          <w:p>
+            <w:pPr>
+              <w:rPr>
+                <w:rFonts w:ascii="Segoe UI" w:hAnsi="Segoe UI" w:cs="Segoe UI"/>
+                <w:sz w:val="21"/>
+                <w:szCs w:val="21"/>
+              </w:rPr>
+            </w:pPr>
+            <w:r>
+              <w:rPr>
+                <w:rFonts w:ascii="Segoe UI" w:hAnsi="Segoe UI" w:cs="Segoe UI"/>
+                <w:sz w:val="21"/>
+                <w:szCs w:val="21"/>
+              </w:rPr>
+              <w:t>&lt;&lt;</w:t>
+            </w:r>
+            <w:proofErr w:type="spellStart"/>
+            <w:proofErr w:type="gramStart"/>
+            <w:r>
+              <w:rPr>
+                <w:rFonts w:ascii="Segoe UI" w:hAnsi="Segoe UI" w:cs="Segoe UI"/>
+                <w:sz w:val="21"/>
+                <w:szCs w:val="21"/>
+              </w:rPr>
+              <w:t>value.toDate</w:t>
+            </w:r>
+            <w:proofErr w:type="spellEnd"/>
+            <w:proofErr w:type="gramEnd"/>
+            <w:r>
+              <w:rPr>
+                <w:rFonts w:ascii="Segoe UI" w:hAnsi="Segoe UI" w:cs="Segoe UI"/>
+                <w:sz w:val="21"/>
+                <w:szCs w:val="21"/>
+              </w:rPr>
+              <w:t>&gt;&gt;</w:t>
+            </w:r>
+          </w:p>
+          <w:p>
+            <w:pPr>
+              <w:rPr>
+                <w:rFonts w:ascii="Segoe UI" w:hAnsi="Segoe UI" w:cs="Segoe UI"/>
+                <w:sz w:val="21"/>
+                <w:szCs w:val="21"/>
+              </w:rPr>
+            </w:pPr>
+          </w:p>
+        </w:tc>
+      </w:tr>
+      <w:tr>
+        <w:tc>
+          <w:tcPr>
+            <w:tcW w:w="9962" w:type="dxa"/>
+            <w:gridSpan w:val="3"/>
+          </w:tcPr>
+          <w:p>
+            <w:pPr>
+              <w:rPr>
+                <w:rFonts w:ascii="Segoe UI" w:hAnsi="Segoe UI" w:cs="Segoe UI"/>
+                <w:sz w:val="21"/>
+                <w:szCs w:val="21"/>
+              </w:rPr>
+            </w:pPr>
+            <w:r>
+              <w:rPr>
+                <w:rFonts w:ascii="Segoe UI" w:hAnsi="Segoe UI" w:cs="Segoe UI"/>
+                <w:sz w:val="21"/>
+                <w:szCs w:val="21"/>
+              </w:rPr>
+              <w:t>&lt;&lt;er_&gt;&gt;</w:t>
+            </w:r>
+          </w:p>
+        </w:tc>
+      </w:tr>
+      <w:tr>
+        <w:tc>
+          <w:tcPr>
+            <w:tcW w:w="9962" w:type="dxa"/>
+            <w:gridSpan w:val="3"/>
+          </w:tcPr>
+          <w:p>
+            <w:pPr>
+              <w:rPr>
+                <w:rFonts w:ascii="Segoe UI" w:hAnsi="Segoe UI" w:cs="Segoe UI"/>
+                <w:sz w:val="21"/>
+                <w:szCs w:val="21"/>
+              </w:rPr>
+            </w:pPr>
+            <w:r>
+              <w:rPr>
+                <w:rFonts w:ascii="Segoe UI" w:hAnsi="Segoe UI" w:cs="Segoe UI"/>
+                <w:sz w:val="21"/>
+                <w:szCs w:val="21"/>
+              </w:rPr>
+              <w:t>&lt;&lt;</w:t>
+            </w:r>
+            <w:proofErr w:type="spellStart"/>
+            <w:r>
+              <w:rPr>
+                <w:rFonts w:ascii="Segoe UI" w:hAnsi="Segoe UI" w:cs="Segoe UI"/>
+                <w:sz w:val="21"/>
+                <w:szCs w:val="21"/>
+              </w:rPr>
+              <w:t>er_</w:t>
+            </w:r>
+            <w:r>
+              <w:rPr>
+                <w:rFonts w:ascii="Segoe UI" w:hAnsi="Segoe UI" w:cs="Segoe UI"/>
+                <w:sz w:val="21"/>
+                <w:szCs w:val="21"/>
+              </w:rPr>
+              <w:t>mediation</w:t>
+            </w:r>
+            <w:r>
+              <w:rPr>
+                <w:rFonts w:ascii="Segoe UI" w:hAnsi="Segoe UI" w:cs="Segoe UI"/>
+                <w:sz w:val="21"/>
+                <w:szCs w:val="21"/>
+              </w:rPr>
+              <w:t>UnavailableDatesList</w:t>
+            </w:r>
+            <w:proofErr w:type="spellEnd"/>
+            <w:r>
+              <w:rPr>
+                <w:rFonts w:ascii="Segoe UI" w:hAnsi="Segoe UI" w:cs="Segoe UI"/>
+                <w:sz w:val="21"/>
+                <w:szCs w:val="21"/>
+              </w:rPr>
+              <w:t>&gt;&gt;</w:t>
+            </w:r>
+          </w:p>
+        </w:tc>
+      </w:tr>
+      <w:tr>
+        <w:tc>
+          <w:tcPr>
+            <w:tcW w:w="9962" w:type="dxa"/>
+            <w:gridSpan w:val="3"/>
+          </w:tcPr>
+          <w:p>
+            <w:pPr>
+              <w:rPr>
+                <w:rFonts w:ascii="Segoe UI" w:hAnsi="Segoe UI" w:cs="Segoe UI"/>
+                <w:sz w:val="21"/>
+                <w:szCs w:val="21"/>
+              </w:rPr>
+            </w:pPr>
+            <w:r>
+              <w:rPr>
+                <w:rFonts w:ascii="Segoe UI" w:hAnsi="Segoe UI" w:cs="Segoe UI"/>
+                <w:sz w:val="21"/>
+                <w:szCs w:val="21"/>
+              </w:rPr>
+              <w:lastRenderedPageBreak/>
+              <w:t>&lt;&lt;er_&gt;&gt;</w:t>
+            </w:r>
+          </w:p>
+        </w:tc>
+      </w:tr>
+      <w:tr>
+        <w:tc>
+          <w:tcPr>
+            <w:tcW w:w="9962" w:type="dxa"/>
+            <w:gridSpan w:val="3"/>
+          </w:tcPr>
+          <w:p>
+            <w:pPr>
+              <w:rPr>
+                <w:rFonts w:ascii="Segoe UI" w:hAnsi="Segoe UI" w:cs="Segoe UI"/>
+                <w:sz w:val="21"/>
+                <w:szCs w:val="21"/>
+              </w:rPr>
+            </w:pPr>
+            <w:r>
+              <w:rPr>
+                <w:rFonts w:ascii="Segoe UI" w:hAnsi="Segoe UI" w:cs="Segoe UI"/>
+                <w:sz w:val="21"/>
+                <w:szCs w:val="21"/>
+              </w:rPr>
+              <w:t>&lt;&lt;er_&gt;&gt;</w:t>
+            </w:r>
+          </w:p>
+        </w:tc>
+      </w:tr>
+    </w:tbl>
+    <w:p>
+      <w:pPr>
+        <w:spacing w:before="120" w:after="120"/>
+        <w:rPr>
+          <w:rFonts w:ascii="GDSTransportWebsite" w:hAnsi="GDSTransportWebsite"/>
+          <w:color w:val="0A0A0A"/>
+          <w:sz w:val="21"/>
+          <w:szCs w:val="21"/>
+        </w:rPr>
+      </w:pPr>
+      <w:r>
+        <w:rPr>
+          <w:rFonts w:ascii="GDSTransportWebsite" w:hAnsi="GDSTransportWebsite"/>
+          <w:color w:val="0A0A0A"/>
+          <w:sz w:val="21"/>
+          <w:szCs w:val="21"/>
+        </w:rPr>
+        <w:t>&lt;&lt;es_&gt;&gt;</w:t>
+      </w:r>
+    </w:p>
+    <w:p>
+      <w:pPr>
+        <w:spacing w:before="120" w:after="120"/>
+        <w:rPr>
+          <w:rFonts w:ascii="GDSTransportWebsite" w:hAnsi="GDSTransportWebsite"/>
+          <w:color w:val="0A0A0A"/>
+          <w:sz w:val="21"/>
+          <w:szCs w:val="21"/>
+        </w:rPr>
+      </w:pPr>
+      <w:r>
+        <w:rPr>
+          <w:rFonts w:ascii="GDSTransportWebsite" w:hAnsi="GDSTransportWebsite"/>
+          <w:color w:val="0A0A0A"/>
+          <w:sz w:val="21"/>
+          <w:szCs w:val="21"/>
+        </w:rPr>
+        <w:t>&lt;&lt;es_&gt;&gt;</w:t>
+      </w:r>
+    </w:p>
+    <w:p>
+      <w:pPr>
+        <w:spacing w:before="120" w:after="120"/>
+        <w:rPr>
+          <w:rFonts w:ascii="GDSTransportWebsite" w:hAnsi="GDSTransportWebsite"/>
+          <w:color w:val="0A0A0A"/>
+          <w:sz w:val="21"/>
+          <w:szCs w:val="21"/>
+        </w:rPr>
+      </w:pPr>
+    </w:p>
+    <w:tbl>
+      <w:tblPr>
+        <w:tblStyle w:val="TableGrid"/>
+        <w:tblW w:w="10025" w:type="dxa"/>
+        <w:tblBorders>
+          <w:top w:val="none" w:sz="0" w:space="0" w:color="auto"/>
+          <w:left w:val="none" w:sz="0" w:space="0" w:color="auto"/>
+          <w:bottom w:val="none" w:sz="0" w:space="0" w:color="auto"/>
+          <w:right w:val="none" w:sz="0" w:space="0" w:color="auto"/>
+          <w:insideH w:val="none" w:sz="0" w:space="0" w:color="auto"/>
+          <w:insideV w:val="none" w:sz="0" w:space="0" w:color="auto"/>
+        </w:tblBorders>
+        <w:tblLayout w:type="fixed"/>
+        <w:tblLook w:val="04A0" w:firstRow="1" w:lastRow="0" w:firstColumn="1" w:lastColumn="0" w:noHBand="0" w:noVBand="1"/>
+      </w:tblPr>
+      <w:tblGrid>
+        <w:gridCol w:w="10025"/>
+      </w:tblGrid>
       <w:tr>
         <w:trPr>
           <w:trHeight w:val="680"/>
@@ -5392,27 +7301,6 @@
         <w:tc>
           <w:tcPr>
             <w:tcW w:w="10025" w:type="dxa"/>
-            <w:gridSpan w:val="2"/>
-          </w:tcPr>
-          <w:p>
-            <w:pPr>
-              <w:spacing w:before="80"/>
-              <w:rPr>
-                <w:rFonts w:ascii="Arial" w:hAnsi="Arial" w:cs="Arial"/>
-                <w:sz w:val="34"/>
-                <w:szCs w:val="34"/>
-              </w:rPr>
-            </w:pPr>
-          </w:p>
-        </w:tc>
-      </w:tr>
-      <w:tr>
-        <w:trPr>
-          <w:trHeight w:val="680"/>
-        </w:trPr>
-        <w:tc>
-          <w:tcPr>
-            <w:tcW w:w="3681" w:type="dxa"/>
           </w:tcPr>
           <w:p>
             <w:pPr>
@@ -5436,36 +7324,6 @@
               </w:rPr>
               <w:t>Statement of truth</w:t>
             </w:r>
-          </w:p>
-          <w:p>
-            <w:pPr>
-              <w:pStyle w:val="NormalWeb"/>
-              <w:spacing w:before="40" w:beforeAutospacing="0" w:after="40" w:afterAutospacing="0"/>
-            </w:pPr>
-          </w:p>
-        </w:tc>
-        <w:tc>
-          <w:tcPr>
-            <w:tcW w:w="6344" w:type="dxa"/>
-          </w:tcPr>
-          <w:p>
-            <w:pPr>
-              <w:spacing w:before="40" w:after="40"/>
-              <w:rPr>
-                <w:rFonts w:ascii="GDSTransportWebsite" w:hAnsi="GDSTransportWebsite"/>
-                <w:color w:val="0A0A0A"/>
-              </w:rPr>
-            </w:pPr>
-          </w:p>
-          <w:p>
-            <w:pPr>
-              <w:spacing w:before="40" w:after="40"/>
-              <w:rPr>
-                <w:rFonts w:ascii="Arial" w:hAnsi="Arial" w:cs="Arial"/>
-                <w:sz w:val="22"/>
-                <w:szCs w:val="22"/>
-              </w:rPr>
-            </w:pPr>
           </w:p>
         </w:tc>
       </w:tr>
@@ -9740,6 +11598,7 @@
     <w:lsdException w:name="Table Web 2" w:semiHidden="1" w:unhideWhenUsed="1"/>
     <w:lsdException w:name="Table Web 3" w:semiHidden="1" w:unhideWhenUsed="1"/>
     <w:lsdException w:name="Balloon Text" w:semiHidden="1" w:unhideWhenUsed="1"/>
+    <w:lsdException w:name="Table Grid" w:uiPriority="39"/>
     <w:lsdException w:name="Table Theme" w:semiHidden="1" w:unhideWhenUsed="1"/>
     <w:lsdException w:name="Placeholder Text" w:semiHidden="1" w:uiPriority="99"/>
     <w:lsdException w:name="No Spacing" w:uiPriority="1" w:qFormat="1"/>
@@ -10318,6 +12177,7 @@
   <w:style w:type="table" w:styleId="TableGrid">
     <w:name w:val="Table Grid"/>
     <w:basedOn w:val="TableNormal"/>
+    <w:uiPriority w:val="39"/>
     <w:rsid w:val="006561DC"/>
     <w:tblPr>
       <w:tblBorders>
@@ -10541,6 +12401,11 @@
       <w:bCs/>
       <w:lang w:eastAsia="en-US"/>
     </w:rPr>
+  </w:style>
+  <w:style w:type="character" w:customStyle="1" w:styleId="eop">
+    <w:name w:val="eop"/>
+    <w:basedOn w:val="DefaultParagraphFont"/>
+    <w:rsid w:val="00C54482"/>
   </w:style>
 </w:styles>
 </file>
@@ -10841,6 +12706,37 @@
 </file>
 
 <file path=customXml/item1.xml><?xml version="1.0" encoding="utf-8"?>
+<b:Sources xmlns:b="http://schemas.openxmlformats.org/officeDocument/2006/bibliography" xmlns="http://schemas.openxmlformats.org/officeDocument/2006/bibliography" SelectedStyle="\APASixthEditionOfficeOnline.xsl" StyleName="APA" Version="6"/>
+</file>
+
+<file path=customXml/item2.xml><?xml version="1.0" encoding="utf-8"?>
+<p:properties xmlns:p="http://schemas.microsoft.com/office/2006/metadata/properties" xmlns:xsi="http://www.w3.org/2001/XMLSchema-instance" xmlns:pc="http://schemas.microsoft.com/office/infopath/2007/PartnerControls">
+  <documentManagement>
+    <Stage xmlns="f336f4fe-8719-4ea2-b5d6-29b3a580aeb4">Draft</Stage>
+    <Next_x0020_Stage xmlns="f336f4fe-8719-4ea2-b5d6-29b3a580aeb4">N/A</Next_x0020_Stage>
+    <Admin_x0020_Action xmlns="f336f4fe-8719-4ea2-b5d6-29b3a580aeb4" xsi:nil="true"/>
+    <Template_x0020_Category xmlns="f336f4fe-8719-4ea2-b5d6-29b3a580aeb4">Hearing Requirements Notice - HRN</Template_x0020_Category>
+    <Action xmlns="f336f4fe-8719-4ea2-b5d6-29b3a580aeb4" xsi:nil="true"/>
+    <Purpose1 xmlns="f336f4fe-8719-4ea2-b5d6-29b3a580aeb4">Directions Questionnaire</Purpose1>
+    <Template_x0020_Language xmlns="f336f4fe-8719-4ea2-b5d6-29b3a580aeb4">English - ENG</Template_x0020_Language>
+    <Rename xmlns="f336f4fe-8719-4ea2-b5d6-29b3a580aeb4">true</Rename>
+    <Tornado_x0020_Filename xmlns="f336f4fe-8719-4ea2-b5d6-29b3a580aeb4" xsi:nil="true"/>
+    <Approval_x0020_Request_x0020_Comment xmlns="f336f4fe-8719-4ea2-b5d6-29b3a580aeb4" xsi:nil="true"/>
+    <Publication_x0020_Date xmlns="f336f4fe-8719-4ea2-b5d6-29b3a580aeb4">2020-12-09T00:00:00+00:00</Publication_x0020_Date>
+  </documentManagement>
+</p:properties>
+</file>
+
+<file path=customXml/item3.xml><?xml version="1.0" encoding="utf-8"?>
+<?mso-contentType ?>
+<FormTemplates xmlns="http://schemas.microsoft.com/sharepoint/v3/contenttype/forms">
+  <Display>DocumentLibraryForm</Display>
+  <Edit>DocumentLibraryForm</Edit>
+  <New>DocumentLibraryForm</New>
+</FormTemplates>
+</file>
+
+<file path=customXml/item4.xml><?xml version="1.0" encoding="utf-8"?>
 <ct:contentTypeSchema xmlns:ct="http://schemas.microsoft.com/office/2006/metadata/contentType" xmlns:ma="http://schemas.microsoft.com/office/2006/metadata/properties/metaAttributes" ct:_="" ma:_="" ma:contentTypeName="_CtTemplate" ma:contentTypeID="0x01010064A5FDCCFB03F540B94405305D7DE14F00A4F8B82F7CEF57469A8FE5CEAB7A0EE0" ma:contentTypeVersion="55" ma:contentTypeDescription="Part of Template Management with Site Columns representing custom attributes." ma:contentTypeScope="" ma:versionID="e48abcd8da7fe05ec90dabdfbb8c2749">
   <xsd:schema xmlns:xsd="http://www.w3.org/2001/XMLSchema" xmlns:xs="http://www.w3.org/2001/XMLSchema" xmlns:p="http://schemas.microsoft.com/office/2006/metadata/properties" xmlns:ns2="f336f4fe-8719-4ea2-b5d6-29b3a580aeb4" xmlns:ns3="b57b892a-dd61-4bba-b372-a8d93da2c7e6" targetNamespace="http://schemas.microsoft.com/office/2006/metadata/properties" ma:root="true" ma:fieldsID="4c733adc908683170864ffc34cec60fa" ns2:_="" ns3:_="">
     <xsd:import namespace="f336f4fe-8719-4ea2-b5d6-29b3a580aeb4"/>
@@ -11162,42 +13058,7 @@
 </ct:contentTypeSchema>
 </file>
 
-<file path=customXml/item2.xml><?xml version="1.0" encoding="utf-8"?>
-<b:Sources xmlns:b="http://schemas.openxmlformats.org/officeDocument/2006/bibliography" xmlns="http://schemas.openxmlformats.org/officeDocument/2006/bibliography" SelectedStyle="\APASixthEditionOfficeOnline.xsl" StyleName="APA" Version="6"/>
-</file>
-
-<file path=customXml/item3.xml><?xml version="1.0" encoding="utf-8"?>
-<p:properties xmlns:p="http://schemas.microsoft.com/office/2006/metadata/properties" xmlns:xsi="http://www.w3.org/2001/XMLSchema-instance" xmlns:pc="http://schemas.microsoft.com/office/infopath/2007/PartnerControls">
-  <documentManagement>
-    <Stage xmlns="f336f4fe-8719-4ea2-b5d6-29b3a580aeb4">Draft</Stage>
-    <Next_x0020_Stage xmlns="f336f4fe-8719-4ea2-b5d6-29b3a580aeb4">N/A</Next_x0020_Stage>
-    <Admin_x0020_Action xmlns="f336f4fe-8719-4ea2-b5d6-29b3a580aeb4" xsi:nil="true"/>
-    <Template_x0020_Category xmlns="f336f4fe-8719-4ea2-b5d6-29b3a580aeb4">Hearing Requirements Notice - HRN</Template_x0020_Category>
-    <Action xmlns="f336f4fe-8719-4ea2-b5d6-29b3a580aeb4" xsi:nil="true"/>
-    <Purpose1 xmlns="f336f4fe-8719-4ea2-b5d6-29b3a580aeb4">Directions Questionnaire</Purpose1>
-    <Template_x0020_Language xmlns="f336f4fe-8719-4ea2-b5d6-29b3a580aeb4">English - ENG</Template_x0020_Language>
-    <Rename xmlns="f336f4fe-8719-4ea2-b5d6-29b3a580aeb4">true</Rename>
-    <Tornado_x0020_Filename xmlns="f336f4fe-8719-4ea2-b5d6-29b3a580aeb4" xsi:nil="true"/>
-    <Approval_x0020_Request_x0020_Comment xmlns="f336f4fe-8719-4ea2-b5d6-29b3a580aeb4" xsi:nil="true"/>
-    <Publication_x0020_Date xmlns="f336f4fe-8719-4ea2-b5d6-29b3a580aeb4">2020-12-09T00:00:00+00:00</Publication_x0020_Date>
-  </documentManagement>
-</p:properties>
-</file>
-
-<file path=customXml/item4.xml><?xml version="1.0" encoding="utf-8"?>
-<?mso-contentType ?>
-<FormTemplates xmlns="http://schemas.microsoft.com/sharepoint/v3/contenttype/forms">
-  <Display>DocumentLibraryForm</Display>
-  <Edit>DocumentLibraryForm</Edit>
-  <New>DocumentLibraryForm</New>
-</FormTemplates>
-</file>
-
 <file path=customXml/itemProps1.xml><?xml version="1.0" encoding="utf-8"?>
-<ds:datastoreItem xmlns:ds="http://schemas.openxmlformats.org/officeDocument/2006/customXml" ds:itemID="{5D5795F2-6D48-4B46-9685-287308CBF01A}"/>
-</file>
-
-<file path=customXml/itemProps2.xml><?xml version="1.0" encoding="utf-8"?>
 <ds:datastoreItem xmlns:ds="http://schemas.openxmlformats.org/officeDocument/2006/customXml" ds:itemID="{5C627932-C981-4CFE-9BA8-667150120D32}">
   <ds:schemaRefs>
     <ds:schemaRef ds:uri="http://schemas.openxmlformats.org/officeDocument/2006/bibliography"/>
@@ -11205,7 +13066,7 @@
 </ds:datastoreItem>
 </file>
 
-<file path=customXml/itemProps3.xml><?xml version="1.0" encoding="utf-8"?>
+<file path=customXml/itemProps2.xml><?xml version="1.0" encoding="utf-8"?>
 <ds:datastoreItem xmlns:ds="http://schemas.openxmlformats.org/officeDocument/2006/customXml" ds:itemID="{167D3FB0-0D1A-4A81-8A96-EE2F37F3B125}">
   <ds:schemaRefs>
     <ds:schemaRef ds:uri="http://schemas.microsoft.com/office/2006/metadata/properties"/>
@@ -11215,10 +13076,29 @@
 </ds:datastoreItem>
 </file>
 
-<file path=customXml/itemProps4.xml><?xml version="1.0" encoding="utf-8"?>
+<file path=customXml/itemProps3.xml><?xml version="1.0" encoding="utf-8"?>
 <ds:datastoreItem xmlns:ds="http://schemas.openxmlformats.org/officeDocument/2006/customXml" ds:itemID="{B979ABCF-6006-4211-8C04-D08E1C55C8F9}">
   <ds:schemaRefs>
     <ds:schemaRef ds:uri="http://schemas.microsoft.com/sharepoint/v3/contenttype/forms"/>
+  </ds:schemaRefs>
+</ds:datastoreItem>
+</file>
+
+<file path=customXml/itemProps4.xml><?xml version="1.0" encoding="utf-8"?>
+<ds:datastoreItem xmlns:ds="http://schemas.openxmlformats.org/officeDocument/2006/customXml" ds:itemID="{5D5795F2-6D48-4B46-9685-287308CBF01A}">
+  <ds:schemaRefs>
+    <ds:schemaRef ds:uri="http://schemas.microsoft.com/office/2006/metadata/contentType"/>
+    <ds:schemaRef ds:uri="http://schemas.microsoft.com/office/2006/metadata/properties/metaAttributes"/>
+    <ds:schemaRef ds:uri="http://www.w3.org/2001/XMLSchema"/>
+    <ds:schemaRef ds:uri="http://schemas.microsoft.com/office/2006/metadata/properties"/>
+    <ds:schemaRef ds:uri="f336f4fe-8719-4ea2-b5d6-29b3a580aeb4"/>
+    <ds:schemaRef ds:uri="b57b892a-dd61-4bba-b372-a8d93da2c7e6"/>
+    <ds:schemaRef ds:uri="http://schemas.microsoft.com/office/2006/documentManagement/types"/>
+    <ds:schemaRef ds:uri="http://schemas.microsoft.com/office/infopath/2007/PartnerControls"/>
+    <ds:schemaRef ds:uri="http://schemas.openxmlformats.org/package/2006/metadata/core-properties"/>
+    <ds:schemaRef ds:uri="http://purl.org/dc/elements/1.1/"/>
+    <ds:schemaRef ds:uri="http://purl.org/dc/terms/"/>
+    <ds:schemaRef ds:uri="http://schemas.microsoft.com/internal/obd"/>
   </ds:schemaRefs>
 </ds:datastoreItem>
 </file>

</xml_diff>

<commit_message>
CIV-12170 Adding CARM Mediation Fields to Defendant Response Docs (#4051)
* adding CARM mediation fields to spec small claim docs

* formatting docs

* updating classification

* add getCarmMediationFields method and removing classification from doc

* checkstyle

---------

Co-authored-by: Madhan Mahadevan <madhan.mahadevan@hmcts.net>
Co-authored-by: vasudevganesanhmcts <100689363+vasudevganesanhmcts@users.noreply.github.com>
</commit_message>
<xml_diff>
--- a/docker/docmosis/templates/CV-SPC-HRN-ENG-01360.docx
+++ b/docker/docmosis/templates/CV-SPC-HRN-ENG-01360.docx
@@ -5084,7 +5084,6 @@
                 <w:color w:val="0A0A0A"/>
                 <w:shd w:val="clear" w:color="auto" w:fill="FFFFFF"/>
               </w:rPr>
-              <w:lastRenderedPageBreak/>
               <w:t>How they paid the amount</w:t>
             </w:r>
           </w:p>
@@ -5111,7 +5110,6 @@
                 <w:szCs w:val="21"/>
                 <w:shd w:val="clear" w:color="auto" w:fill="FFFFFF"/>
               </w:rPr>
-              <w:lastRenderedPageBreak/>
               <w:t>&lt;&lt;cs_{</w:t>
             </w:r>
             <w:proofErr w:type="spellStart"/>
@@ -5367,6 +5365,19 @@
               <w:t>&lt;&lt;er_&gt;&gt;</w:t>
             </w:r>
           </w:p>
+          <w:p>
+            <w:pPr>
+              <w:pStyle w:val="NormalWeb"/>
+              <w:spacing w:before="40" w:beforeAutospacing="0" w:after="40" w:afterAutospacing="0"/>
+              <w:rPr>
+                <w:rFonts w:ascii="GDSTransportWebsite" w:hAnsi="GDSTransportWebsite"/>
+                <w:b/>
+                <w:bCs/>
+                <w:color w:val="0A0A0A"/>
+                <w:shd w:val="clear" w:color="auto" w:fill="FFFFFF"/>
+              </w:rPr>
+            </w:pPr>
+          </w:p>
         </w:tc>
         <w:tc>
           <w:tcPr>
@@ -5385,6 +5396,1902 @@
           </w:p>
         </w:tc>
       </w:tr>
+    </w:tbl>
+    <w:p>
+      <w:pPr>
+        <w:spacing w:before="120" w:after="120"/>
+        <w:rPr>
+          <w:rFonts w:ascii="GDSTransportWebsite" w:hAnsi="GDSTransportWebsite"/>
+          <w:color w:val="0A0A0A"/>
+          <w:shd w:val="clear" w:color="auto" w:fill="FFFFFF"/>
+        </w:rPr>
+      </w:pPr>
+    </w:p>
+    <w:p>
+      <w:pPr>
+        <w:rPr>
+          <w:rFonts w:ascii="Segoe UI" w:hAnsi="Segoe UI" w:cs="Segoe UI"/>
+          <w:sz w:val="21"/>
+          <w:szCs w:val="21"/>
+        </w:rPr>
+      </w:pPr>
+      <w:r>
+        <w:rPr>
+          <w:rFonts w:ascii="Segoe UI" w:hAnsi="Segoe UI" w:cs="Segoe UI"/>
+          <w:sz w:val="21"/>
+          <w:szCs w:val="21"/>
+        </w:rPr>
+        <w:t>&lt;&lt;cs_{</w:t>
+      </w:r>
+      <w:proofErr w:type="spellStart"/>
+      <w:r>
+        <w:rPr>
+          <w:rFonts w:ascii="Segoe UI" w:hAnsi="Segoe UI" w:cs="Segoe UI"/>
+          <w:sz w:val="21"/>
+          <w:szCs w:val="21"/>
+        </w:rPr>
+        <w:t>allocatedTrack</w:t>
+      </w:r>
+      <w:proofErr w:type="spellEnd"/>
+      <w:r>
+        <w:rPr>
+          <w:rFonts w:ascii="Segoe UI" w:hAnsi="Segoe UI" w:cs="Segoe UI"/>
+          <w:sz w:val="21"/>
+          <w:szCs w:val="21"/>
+        </w:rPr>
+        <w:t>=='SMALL_CLAIM'}&gt;&gt;</w:t>
+      </w:r>
+    </w:p>
+    <w:p>
+      <w:pPr>
+        <w:rPr>
+          <w:rFonts w:ascii="Segoe UI" w:hAnsi="Segoe UI" w:cs="Segoe UI"/>
+          <w:sz w:val="21"/>
+          <w:szCs w:val="21"/>
+        </w:rPr>
+      </w:pPr>
+      <w:r>
+        <w:rPr>
+          <w:rFonts w:ascii="Segoe UI" w:hAnsi="Segoe UI" w:cs="Segoe UI"/>
+          <w:sz w:val="21"/>
+          <w:szCs w:val="21"/>
+        </w:rPr>
+        <w:t>&lt;&lt;cs</w:t>
+      </w:r>
+      <w:proofErr w:type="gramStart"/>
+      <w:r>
+        <w:rPr>
+          <w:rFonts w:ascii="Segoe UI" w:hAnsi="Segoe UI" w:cs="Segoe UI"/>
+          <w:sz w:val="21"/>
+          <w:szCs w:val="21"/>
+        </w:rPr>
+        <w:t>_{</w:t>
+      </w:r>
+      <w:proofErr w:type="spellStart"/>
+      <w:proofErr w:type="gramEnd"/>
+      <w:r>
+        <w:rPr>
+          <w:rFonts w:ascii="Segoe UI" w:hAnsi="Segoe UI" w:cs="Segoe UI"/>
+          <w:sz w:val="21"/>
+          <w:szCs w:val="21"/>
+        </w:rPr>
+        <w:t>responseType</w:t>
+      </w:r>
+      <w:proofErr w:type="spellEnd"/>
+      <w:r>
+        <w:rPr>
+          <w:rFonts w:ascii="Segoe UI" w:hAnsi="Segoe UI" w:cs="Segoe UI"/>
+          <w:sz w:val="21"/>
+          <w:szCs w:val="21"/>
+        </w:rPr>
+        <w:t xml:space="preserve"> == </w:t>
+      </w:r>
+      <w:r>
+        <w:rPr>
+          <w:rFonts w:ascii="Segoe UI" w:hAnsi="Segoe UI" w:cs="Segoe UI"/>
+          <w:sz w:val="21"/>
+          <w:szCs w:val="21"/>
+        </w:rPr>
+        <w:t>‘</w:t>
+      </w:r>
+      <w:r>
+        <w:rPr>
+          <w:rFonts w:ascii="Segoe UI" w:hAnsi="Segoe UI" w:cs="Segoe UI"/>
+          <w:sz w:val="21"/>
+          <w:szCs w:val="21"/>
+        </w:rPr>
+        <w:t>FULL_DEFENCE</w:t>
+      </w:r>
+      <w:r>
+        <w:rPr>
+          <w:rFonts w:ascii="Segoe UI" w:hAnsi="Segoe UI" w:cs="Segoe UI"/>
+          <w:sz w:val="21"/>
+          <w:szCs w:val="21"/>
+        </w:rPr>
+        <w:t>’</w:t>
+      </w:r>
+      <w:r>
+        <w:rPr>
+          <w:rFonts w:ascii="Segoe UI" w:hAnsi="Segoe UI" w:cs="Segoe UI"/>
+          <w:sz w:val="21"/>
+          <w:szCs w:val="21"/>
+        </w:rPr>
+        <w:t xml:space="preserve">|| </w:t>
+      </w:r>
+      <w:proofErr w:type="spellStart"/>
+      <w:r>
+        <w:rPr>
+          <w:rFonts w:ascii="Segoe UI" w:hAnsi="Segoe UI" w:cs="Segoe UI"/>
+          <w:sz w:val="21"/>
+          <w:szCs w:val="21"/>
+        </w:rPr>
+        <w:t>responseType</w:t>
+      </w:r>
+      <w:proofErr w:type="spellEnd"/>
+      <w:r>
+        <w:rPr>
+          <w:rFonts w:ascii="Segoe UI" w:hAnsi="Segoe UI" w:cs="Segoe UI"/>
+          <w:sz w:val="21"/>
+          <w:szCs w:val="21"/>
+        </w:rPr>
+        <w:t xml:space="preserve"> == </w:t>
+      </w:r>
+      <w:r>
+        <w:rPr>
+          <w:rFonts w:ascii="Segoe UI" w:hAnsi="Segoe UI" w:cs="Segoe UI"/>
+          <w:sz w:val="21"/>
+          <w:szCs w:val="21"/>
+        </w:rPr>
+        <w:t>‘</w:t>
+      </w:r>
+      <w:r>
+        <w:rPr>
+          <w:rFonts w:ascii="Segoe UI" w:hAnsi="Segoe UI" w:cs="Segoe UI"/>
+          <w:sz w:val="21"/>
+          <w:szCs w:val="21"/>
+        </w:rPr>
+        <w:t>PART_ADMISSION</w:t>
+      </w:r>
+      <w:r>
+        <w:rPr>
+          <w:rFonts w:ascii="Segoe UI" w:hAnsi="Segoe UI" w:cs="Segoe UI"/>
+          <w:sz w:val="21"/>
+          <w:szCs w:val="21"/>
+        </w:rPr>
+        <w:t>’</w:t>
+      </w:r>
+      <w:r>
+        <w:rPr>
+          <w:rFonts w:ascii="Segoe UI" w:hAnsi="Segoe UI" w:cs="Segoe UI"/>
+          <w:sz w:val="21"/>
+          <w:szCs w:val="21"/>
+        </w:rPr>
+        <w:t>}&gt;&gt;</w:t>
+      </w:r>
+    </w:p>
+    <w:p>
+      <w:pPr>
+        <w:pBdr>
+          <w:bottom w:val="single" w:sz="4" w:space="1" w:color="auto"/>
+        </w:pBdr>
+        <w:spacing w:before="120" w:after="120"/>
+        <w:rPr>
+          <w:rFonts w:ascii="GDSTransportWebsite" w:hAnsi="GDSTransportWebsite"/>
+          <w:color w:val="0A0A0A"/>
+          <w:sz w:val="36"/>
+          <w:szCs w:val="36"/>
+        </w:rPr>
+      </w:pPr>
+      <w:r>
+        <w:rPr>
+          <w:rFonts w:ascii="GDSTransportWebsite" w:hAnsi="GDSTransportWebsite"/>
+          <w:color w:val="0A0A0A"/>
+          <w:sz w:val="36"/>
+          <w:szCs w:val="36"/>
+        </w:rPr>
+        <w:t>Mediation</w:t>
+      </w:r>
+    </w:p>
+    <w:tbl>
+      <w:tblPr>
+        <w:tblStyle w:val="TableGrid"/>
+        <w:tblW w:w="0" w:type="auto"/>
+        <w:tblBorders>
+          <w:top w:val="none" w:sz="0" w:space="0" w:color="auto"/>
+          <w:left w:val="none" w:sz="0" w:space="0" w:color="auto"/>
+          <w:bottom w:val="none" w:sz="0" w:space="0" w:color="auto"/>
+          <w:right w:val="none" w:sz="0" w:space="0" w:color="auto"/>
+          <w:insideH w:val="none" w:sz="0" w:space="0" w:color="auto"/>
+          <w:insideV w:val="none" w:sz="0" w:space="0" w:color="auto"/>
+        </w:tblBorders>
+        <w:tblLook w:val="04A0" w:firstRow="1" w:lastRow="0" w:firstColumn="1" w:lastColumn="0" w:noHBand="0" w:noVBand="1"/>
+      </w:tblPr>
+      <w:tblGrid>
+        <w:gridCol w:w="3681"/>
+        <w:gridCol w:w="6237"/>
+        <w:gridCol w:w="44"/>
+      </w:tblGrid>
+      <w:tr>
+        <w:trPr>
+          <w:gridAfter w:val="1"/>
+          <w:wAfter w:w="44" w:type="dxa"/>
+        </w:trPr>
+        <w:tc>
+          <w:tcPr>
+            <w:tcW w:w="9918" w:type="dxa"/>
+            <w:gridSpan w:val="2"/>
+          </w:tcPr>
+          <w:p>
+            <w:pPr>
+              <w:rPr>
+                <w:rStyle w:val="eop"/>
+                <w:rFonts w:ascii="Segoe UI" w:hAnsi="Segoe UI" w:cs="Segoe UI"/>
+                <w:color w:val="000000"/>
+                <w:sz w:val="21"/>
+                <w:szCs w:val="21"/>
+                <w:shd w:val="clear" w:color="auto" w:fill="FFFFFF"/>
+              </w:rPr>
+            </w:pPr>
+            <w:r>
+              <w:rPr>
+                <w:rFonts w:ascii="Segoe UI" w:hAnsi="Segoe UI" w:cs="Segoe UI"/>
+                <w:color w:val="000000"/>
+                <w:sz w:val="21"/>
+                <w:szCs w:val="21"/>
+                <w:shd w:val="clear" w:color="auto" w:fill="FFFFFF"/>
+              </w:rPr>
+              <w:t>&lt;&lt;</w:t>
+            </w:r>
+            <w:proofErr w:type="spellStart"/>
+            <w:r>
+              <w:rPr>
+                <w:rFonts w:ascii="Segoe UI" w:hAnsi="Segoe UI" w:cs="Segoe UI"/>
+                <w:color w:val="000000"/>
+                <w:sz w:val="21"/>
+                <w:szCs w:val="21"/>
+                <w:shd w:val="clear" w:color="auto" w:fill="FFFFFF"/>
+              </w:rPr>
+              <w:t>cr</w:t>
+            </w:r>
+            <w:proofErr w:type="spellEnd"/>
+            <w:r>
+              <w:rPr>
+                <w:rFonts w:ascii="Segoe UI" w:hAnsi="Segoe UI" w:cs="Segoe UI"/>
+                <w:color w:val="000000"/>
+                <w:sz w:val="21"/>
+                <w:szCs w:val="21"/>
+                <w:shd w:val="clear" w:color="auto" w:fill="FFFFFF"/>
+              </w:rPr>
+              <w:t>_{</w:t>
+            </w:r>
+            <w:proofErr w:type="spellStart"/>
+            <w:r>
+              <w:rPr>
+                <w:rFonts w:ascii="Segoe UI" w:hAnsi="Segoe UI" w:cs="Segoe UI"/>
+                <w:color w:val="000000"/>
+                <w:sz w:val="21"/>
+                <w:szCs w:val="21"/>
+                <w:shd w:val="clear" w:color="auto" w:fill="FFFFFF"/>
+              </w:rPr>
+              <w:t>checkCarmToggle</w:t>
+            </w:r>
+            <w:proofErr w:type="spellEnd"/>
+            <w:r>
+              <w:rPr>
+                <w:rFonts w:ascii="Segoe UI" w:hAnsi="Segoe UI" w:cs="Segoe UI"/>
+                <w:color w:val="000000"/>
+                <w:sz w:val="21"/>
+                <w:szCs w:val="21"/>
+                <w:shd w:val="clear" w:color="auto" w:fill="FFFFFF"/>
+              </w:rPr>
+              <w:t>==false}&gt;&gt;</w:t>
+            </w:r>
+          </w:p>
+        </w:tc>
+      </w:tr>
+      <w:tr>
+        <w:trPr>
+          <w:gridAfter w:val="1"/>
+          <w:wAfter w:w="44" w:type="dxa"/>
+        </w:trPr>
+        <w:tc>
+          <w:tcPr>
+            <w:tcW w:w="3681" w:type="dxa"/>
+          </w:tcPr>
+          <w:p>
+            <w:pPr>
+              <w:rPr>
+                <w:rFonts w:ascii="Segoe UI" w:hAnsi="Segoe UI" w:cs="Segoe UI"/>
+                <w:b/>
+                <w:bCs/>
+                <w:sz w:val="21"/>
+                <w:szCs w:val="21"/>
+              </w:rPr>
+            </w:pPr>
+            <w:r>
+              <w:rPr>
+                <w:rFonts w:ascii="Segoe UI" w:hAnsi="Segoe UI" w:cs="Segoe UI"/>
+                <w:b/>
+                <w:bCs/>
+                <w:sz w:val="21"/>
+                <w:szCs w:val="21"/>
+              </w:rPr>
+              <w:t>Willing to try mediation</w:t>
+            </w:r>
+          </w:p>
+        </w:tc>
+        <w:tc>
+          <w:tcPr>
+            <w:tcW w:w="6237" w:type="dxa"/>
+          </w:tcPr>
+          <w:p>
+            <w:pPr>
+              <w:rPr>
+                <w:rStyle w:val="eop"/>
+                <w:rFonts w:ascii="Segoe UI" w:hAnsi="Segoe UI" w:cs="Segoe UI"/>
+                <w:color w:val="000000"/>
+                <w:sz w:val="21"/>
+                <w:szCs w:val="21"/>
+                <w:shd w:val="clear" w:color="auto" w:fill="FFFFFF"/>
+              </w:rPr>
+            </w:pPr>
+            <w:r>
+              <w:rPr>
+                <w:rStyle w:val="eop"/>
+                <w:rFonts w:ascii="Segoe UI" w:hAnsi="Segoe UI" w:cs="Segoe UI"/>
+                <w:color w:val="000000"/>
+                <w:sz w:val="21"/>
+                <w:szCs w:val="21"/>
+                <w:shd w:val="clear" w:color="auto" w:fill="FFFFFF"/>
+              </w:rPr>
+              <w:t>&lt;&lt;cs_{mediatio</w:t>
+            </w:r>
+            <w:r>
+              <w:rPr>
+                <w:rStyle w:val="eop"/>
+                <w:rFonts w:ascii="Segoe UI" w:hAnsi="Segoe UI" w:cs="Segoe UI"/>
+                <w:color w:val="000000"/>
+                <w:sz w:val="21"/>
+                <w:szCs w:val="21"/>
+                <w:shd w:val="clear" w:color="auto" w:fill="FFFFFF"/>
+              </w:rPr>
+              <w:t>n</w:t>
+            </w:r>
+            <w:r>
+              <w:rPr>
+                <w:rFonts w:ascii="Segoe UI" w:hAnsi="Segoe UI" w:cs="Segoe UI"/>
+                <w:color w:val="000000"/>
+                <w:sz w:val="21"/>
+                <w:szCs w:val="21"/>
+                <w:shd w:val="clear" w:color="auto" w:fill="FFFFFF"/>
+              </w:rPr>
+              <w:t>==</w:t>
+            </w:r>
+            <w:r>
+              <w:rPr>
+                <w:rFonts w:ascii="Segoe UI" w:hAnsi="Segoe UI" w:cs="Segoe UI"/>
+                <w:color w:val="000000"/>
+                <w:sz w:val="21"/>
+                <w:szCs w:val="21"/>
+                <w:shd w:val="clear" w:color="auto" w:fill="FFFFFF"/>
+              </w:rPr>
+              <w:t>’</w:t>
+            </w:r>
+            <w:r>
+              <w:rPr>
+                <w:rFonts w:ascii="Segoe UI" w:hAnsi="Segoe UI" w:cs="Segoe UI"/>
+                <w:sz w:val="21"/>
+                <w:szCs w:val="21"/>
+              </w:rPr>
+              <w:t>Y</w:t>
+            </w:r>
+            <w:r>
+              <w:rPr>
+                <w:rFonts w:ascii="Segoe UI" w:hAnsi="Segoe UI" w:cs="Segoe UI"/>
+                <w:sz w:val="21"/>
+                <w:szCs w:val="21"/>
+              </w:rPr>
+              <w:t>es</w:t>
+            </w:r>
+            <w:r>
+              <w:rPr>
+                <w:rFonts w:ascii="Segoe UI" w:hAnsi="Segoe UI" w:cs="Segoe UI"/>
+                <w:sz w:val="21"/>
+                <w:szCs w:val="21"/>
+              </w:rPr>
+              <w:t>’</w:t>
+            </w:r>
+            <w:r>
+              <w:rPr>
+                <w:rStyle w:val="eop"/>
+                <w:rFonts w:ascii="Segoe UI" w:hAnsi="Segoe UI" w:cs="Segoe UI"/>
+                <w:color w:val="000000"/>
+                <w:sz w:val="21"/>
+                <w:szCs w:val="21"/>
+                <w:shd w:val="clear" w:color="auto" w:fill="FFFFFF"/>
+              </w:rPr>
+              <w:t>}&gt;&gt;</w:t>
+            </w:r>
+          </w:p>
+          <w:p>
+            <w:pPr>
+              <w:rPr>
+                <w:rStyle w:val="eop"/>
+                <w:rFonts w:ascii="Segoe UI" w:hAnsi="Segoe UI" w:cs="Segoe UI"/>
+                <w:color w:val="000000"/>
+                <w:sz w:val="21"/>
+                <w:szCs w:val="21"/>
+                <w:shd w:val="clear" w:color="auto" w:fill="FFFFFF"/>
+              </w:rPr>
+            </w:pPr>
+            <w:r>
+              <w:rPr>
+                <w:rStyle w:val="eop"/>
+                <w:rFonts w:ascii="Segoe UI" w:hAnsi="Segoe UI" w:cs="Segoe UI"/>
+                <w:color w:val="000000"/>
+                <w:sz w:val="21"/>
+                <w:szCs w:val="21"/>
+                <w:shd w:val="clear" w:color="auto" w:fill="FFFFFF"/>
+              </w:rPr>
+              <w:t>Yes</w:t>
+            </w:r>
+          </w:p>
+          <w:p>
+            <w:pPr>
+              <w:rPr>
+                <w:rStyle w:val="eop"/>
+                <w:rFonts w:ascii="Segoe UI" w:hAnsi="Segoe UI" w:cs="Segoe UI"/>
+                <w:color w:val="000000"/>
+                <w:sz w:val="21"/>
+                <w:szCs w:val="21"/>
+                <w:shd w:val="clear" w:color="auto" w:fill="FFFFFF"/>
+              </w:rPr>
+            </w:pPr>
+            <w:r>
+              <w:rPr>
+                <w:rStyle w:val="eop"/>
+                <w:rFonts w:ascii="Segoe UI" w:hAnsi="Segoe UI" w:cs="Segoe UI"/>
+                <w:color w:val="000000"/>
+                <w:sz w:val="21"/>
+                <w:szCs w:val="21"/>
+                <w:shd w:val="clear" w:color="auto" w:fill="FFFFFF"/>
+              </w:rPr>
+              <w:t>&lt;&lt;else&gt;&gt;</w:t>
+            </w:r>
+          </w:p>
+          <w:p>
+            <w:pPr>
+              <w:rPr>
+                <w:rStyle w:val="eop"/>
+                <w:rFonts w:ascii="Segoe UI" w:hAnsi="Segoe UI" w:cs="Segoe UI"/>
+                <w:color w:val="000000"/>
+                <w:sz w:val="21"/>
+                <w:szCs w:val="21"/>
+                <w:shd w:val="clear" w:color="auto" w:fill="FFFFFF"/>
+              </w:rPr>
+            </w:pPr>
+            <w:r>
+              <w:rPr>
+                <w:rStyle w:val="eop"/>
+                <w:rFonts w:ascii="Segoe UI" w:hAnsi="Segoe UI" w:cs="Segoe UI"/>
+                <w:color w:val="000000"/>
+                <w:sz w:val="21"/>
+                <w:szCs w:val="21"/>
+                <w:shd w:val="clear" w:color="auto" w:fill="FFFFFF"/>
+              </w:rPr>
+              <w:t>No</w:t>
+            </w:r>
+          </w:p>
+          <w:p>
+            <w:pPr>
+              <w:rPr>
+                <w:rStyle w:val="eop"/>
+                <w:rFonts w:ascii="Segoe UI" w:hAnsi="Segoe UI" w:cs="Segoe UI"/>
+                <w:color w:val="000000"/>
+                <w:sz w:val="21"/>
+                <w:szCs w:val="21"/>
+                <w:shd w:val="clear" w:color="auto" w:fill="FFFFFF"/>
+              </w:rPr>
+            </w:pPr>
+            <w:r>
+              <w:rPr>
+                <w:rStyle w:val="eop"/>
+                <w:rFonts w:ascii="Segoe UI" w:hAnsi="Segoe UI" w:cs="Segoe UI"/>
+                <w:color w:val="000000"/>
+                <w:sz w:val="21"/>
+                <w:szCs w:val="21"/>
+                <w:shd w:val="clear" w:color="auto" w:fill="FFFFFF"/>
+              </w:rPr>
+              <w:t>&lt;&lt;es_&gt;&gt;</w:t>
+            </w:r>
+          </w:p>
+        </w:tc>
+      </w:tr>
+      <w:tr>
+        <w:trPr>
+          <w:gridAfter w:val="1"/>
+          <w:wAfter w:w="44" w:type="dxa"/>
+        </w:trPr>
+        <w:tc>
+          <w:tcPr>
+            <w:tcW w:w="9918" w:type="dxa"/>
+            <w:gridSpan w:val="2"/>
+          </w:tcPr>
+          <w:p>
+            <w:pPr>
+              <w:rPr>
+                <w:rStyle w:val="eop"/>
+                <w:rFonts w:ascii="Segoe UI" w:hAnsi="Segoe UI" w:cs="Segoe UI"/>
+                <w:color w:val="000000"/>
+                <w:sz w:val="21"/>
+                <w:szCs w:val="21"/>
+                <w:shd w:val="clear" w:color="auto" w:fill="FFFFFF"/>
+              </w:rPr>
+            </w:pPr>
+            <w:r>
+              <w:rPr>
+                <w:rFonts w:ascii="Segoe UI" w:hAnsi="Segoe UI" w:cs="Segoe UI"/>
+                <w:color w:val="000000"/>
+                <w:sz w:val="21"/>
+                <w:szCs w:val="21"/>
+                <w:shd w:val="clear" w:color="auto" w:fill="FFFFFF"/>
+              </w:rPr>
+              <w:t>&lt;&lt;er_&gt;&gt;</w:t>
+            </w:r>
+          </w:p>
+        </w:tc>
+      </w:tr>
+      <w:tr>
+        <w:tc>
+          <w:tcPr>
+            <w:tcW w:w="9962" w:type="dxa"/>
+            <w:gridSpan w:val="3"/>
+          </w:tcPr>
+          <w:p>
+            <w:pPr>
+              <w:rPr>
+                <w:rStyle w:val="eop"/>
+                <w:rFonts w:ascii="Segoe UI" w:hAnsi="Segoe UI" w:cs="Segoe UI"/>
+                <w:color w:val="000000"/>
+                <w:sz w:val="21"/>
+                <w:szCs w:val="21"/>
+                <w:shd w:val="clear" w:color="auto" w:fill="FFFFFF"/>
+              </w:rPr>
+            </w:pPr>
+            <w:r>
+              <w:rPr>
+                <w:rFonts w:ascii="Segoe UI" w:hAnsi="Segoe UI" w:cs="Segoe UI"/>
+                <w:color w:val="000000"/>
+                <w:sz w:val="21"/>
+                <w:szCs w:val="21"/>
+                <w:shd w:val="clear" w:color="auto" w:fill="FFFFFF"/>
+              </w:rPr>
+              <w:t>&lt;&lt;</w:t>
+            </w:r>
+            <w:proofErr w:type="spellStart"/>
+            <w:r>
+              <w:rPr>
+                <w:rFonts w:ascii="Segoe UI" w:hAnsi="Segoe UI" w:cs="Segoe UI"/>
+                <w:color w:val="000000"/>
+                <w:sz w:val="21"/>
+                <w:szCs w:val="21"/>
+                <w:shd w:val="clear" w:color="auto" w:fill="FFFFFF"/>
+              </w:rPr>
+              <w:t>cr</w:t>
+            </w:r>
+            <w:proofErr w:type="spellEnd"/>
+            <w:r>
+              <w:rPr>
+                <w:rFonts w:ascii="Segoe UI" w:hAnsi="Segoe UI" w:cs="Segoe UI"/>
+                <w:color w:val="000000"/>
+                <w:sz w:val="21"/>
+                <w:szCs w:val="21"/>
+                <w:shd w:val="clear" w:color="auto" w:fill="FFFFFF"/>
+              </w:rPr>
+              <w:t>_{</w:t>
+            </w:r>
+            <w:proofErr w:type="spellStart"/>
+            <w:r>
+              <w:rPr>
+                <w:rFonts w:ascii="Segoe UI" w:hAnsi="Segoe UI" w:cs="Segoe UI"/>
+                <w:color w:val="000000"/>
+                <w:sz w:val="21"/>
+                <w:szCs w:val="21"/>
+                <w:shd w:val="clear" w:color="auto" w:fill="FFFFFF"/>
+              </w:rPr>
+              <w:t>checkCarmToggle</w:t>
+            </w:r>
+            <w:proofErr w:type="spellEnd"/>
+            <w:r>
+              <w:rPr>
+                <w:rFonts w:ascii="Segoe UI" w:hAnsi="Segoe UI" w:cs="Segoe UI"/>
+                <w:color w:val="000000"/>
+                <w:sz w:val="21"/>
+                <w:szCs w:val="21"/>
+                <w:shd w:val="clear" w:color="auto" w:fill="FFFFFF"/>
+              </w:rPr>
+              <w:t>==true}&gt;&gt;</w:t>
+            </w:r>
+          </w:p>
+        </w:tc>
+      </w:tr>
+      <w:tr>
+        <w:tc>
+          <w:tcPr>
+            <w:tcW w:w="3681" w:type="dxa"/>
+          </w:tcPr>
+          <w:p>
+            <w:pPr>
+              <w:rPr>
+                <w:rFonts w:ascii="Segoe UI" w:hAnsi="Segoe UI" w:cs="Segoe UI"/>
+                <w:b/>
+                <w:bCs/>
+                <w:sz w:val="21"/>
+                <w:szCs w:val="21"/>
+              </w:rPr>
+            </w:pPr>
+            <w:r>
+              <w:rPr>
+                <w:rFonts w:ascii="Segoe UI" w:hAnsi="Segoe UI" w:cs="Segoe UI"/>
+                <w:b/>
+                <w:bCs/>
+                <w:sz w:val="21"/>
+                <w:szCs w:val="21"/>
+              </w:rPr>
+              <w:t>First Name</w:t>
+            </w:r>
+            <w:r>
+              <w:rPr>
+                <w:rFonts w:ascii="Segoe UI" w:hAnsi="Segoe UI" w:cs="Segoe UI"/>
+                <w:b/>
+                <w:bCs/>
+                <w:sz w:val="21"/>
+                <w:szCs w:val="21"/>
+              </w:rPr>
+              <w:t xml:space="preserve"> res1</w:t>
+            </w:r>
+          </w:p>
+        </w:tc>
+        <w:tc>
+          <w:tcPr>
+            <w:tcW w:w="6281" w:type="dxa"/>
+            <w:gridSpan w:val="2"/>
+          </w:tcPr>
+          <w:p>
+            <w:pPr>
+              <w:rPr>
+                <w:rFonts w:ascii="Segoe UI" w:hAnsi="Segoe UI" w:cs="Segoe UI"/>
+                <w:sz w:val="21"/>
+                <w:szCs w:val="21"/>
+              </w:rPr>
+            </w:pPr>
+            <w:r>
+              <w:rPr>
+                <w:rFonts w:ascii="Segoe UI" w:hAnsi="Segoe UI" w:cs="Segoe UI"/>
+                <w:sz w:val="21"/>
+                <w:szCs w:val="21"/>
+              </w:rPr>
+              <w:t>&lt;&lt;</w:t>
+            </w:r>
+            <w:proofErr w:type="spellStart"/>
+            <w:r>
+              <w:rPr>
+                <w:rFonts w:ascii="Segoe UI" w:hAnsi="Segoe UI" w:cs="Segoe UI"/>
+                <w:sz w:val="21"/>
+                <w:szCs w:val="21"/>
+              </w:rPr>
+              <w:t>mediationFirstName</w:t>
+            </w:r>
+            <w:proofErr w:type="spellEnd"/>
+            <w:r>
+              <w:rPr>
+                <w:rFonts w:ascii="Segoe UI" w:hAnsi="Segoe UI" w:cs="Segoe UI"/>
+                <w:sz w:val="21"/>
+                <w:szCs w:val="21"/>
+              </w:rPr>
+              <w:t>&gt;&gt;</w:t>
+            </w:r>
+          </w:p>
+          <w:p>
+            <w:pPr>
+              <w:rPr>
+                <w:rStyle w:val="eop"/>
+                <w:rFonts w:ascii="Segoe UI" w:hAnsi="Segoe UI" w:cs="Segoe UI"/>
+                <w:color w:val="000000"/>
+                <w:sz w:val="21"/>
+                <w:szCs w:val="21"/>
+                <w:shd w:val="clear" w:color="auto" w:fill="FFFFFF"/>
+              </w:rPr>
+            </w:pPr>
+          </w:p>
+        </w:tc>
+      </w:tr>
+      <w:tr>
+        <w:tc>
+          <w:tcPr>
+            <w:tcW w:w="3681" w:type="dxa"/>
+          </w:tcPr>
+          <w:p>
+            <w:pPr>
+              <w:rPr>
+                <w:rFonts w:ascii="Segoe UI" w:hAnsi="Segoe UI" w:cs="Segoe UI"/>
+                <w:b/>
+                <w:bCs/>
+                <w:sz w:val="21"/>
+                <w:szCs w:val="21"/>
+              </w:rPr>
+            </w:pPr>
+            <w:r>
+              <w:rPr>
+                <w:rFonts w:ascii="Segoe UI" w:hAnsi="Segoe UI" w:cs="Segoe UI"/>
+                <w:b/>
+                <w:bCs/>
+                <w:sz w:val="21"/>
+                <w:szCs w:val="21"/>
+              </w:rPr>
+              <w:t>Last Name</w:t>
+            </w:r>
+          </w:p>
+        </w:tc>
+        <w:tc>
+          <w:tcPr>
+            <w:tcW w:w="6281" w:type="dxa"/>
+            <w:gridSpan w:val="2"/>
+          </w:tcPr>
+          <w:p>
+            <w:pPr>
+              <w:rPr>
+                <w:rFonts w:ascii="Segoe UI" w:hAnsi="Segoe UI" w:cs="Segoe UI"/>
+                <w:sz w:val="21"/>
+                <w:szCs w:val="21"/>
+              </w:rPr>
+            </w:pPr>
+            <w:r>
+              <w:rPr>
+                <w:rFonts w:ascii="Segoe UI" w:hAnsi="Segoe UI" w:cs="Segoe UI"/>
+                <w:sz w:val="21"/>
+                <w:szCs w:val="21"/>
+              </w:rPr>
+              <w:t>&lt;&lt;</w:t>
+            </w:r>
+            <w:proofErr w:type="spellStart"/>
+            <w:r>
+              <w:rPr>
+                <w:rFonts w:ascii="Segoe UI" w:hAnsi="Segoe UI" w:cs="Segoe UI"/>
+                <w:sz w:val="21"/>
+                <w:szCs w:val="21"/>
+              </w:rPr>
+              <w:t>m</w:t>
+            </w:r>
+            <w:r>
+              <w:rPr>
+                <w:rFonts w:ascii="Segoe UI" w:hAnsi="Segoe UI" w:cs="Segoe UI"/>
+                <w:sz w:val="21"/>
+                <w:szCs w:val="21"/>
+              </w:rPr>
+              <w:t>ediation</w:t>
+            </w:r>
+            <w:r>
+              <w:rPr>
+                <w:rFonts w:ascii="Segoe UI" w:hAnsi="Segoe UI" w:cs="Segoe UI"/>
+                <w:sz w:val="21"/>
+                <w:szCs w:val="21"/>
+              </w:rPr>
+              <w:t>Last</w:t>
+            </w:r>
+            <w:r>
+              <w:rPr>
+                <w:rFonts w:ascii="Segoe UI" w:hAnsi="Segoe UI" w:cs="Segoe UI"/>
+                <w:sz w:val="21"/>
+                <w:szCs w:val="21"/>
+              </w:rPr>
+              <w:t>Name</w:t>
+            </w:r>
+            <w:proofErr w:type="spellEnd"/>
+            <w:r>
+              <w:rPr>
+                <w:rFonts w:ascii="Segoe UI" w:hAnsi="Segoe UI" w:cs="Segoe UI"/>
+                <w:sz w:val="21"/>
+                <w:szCs w:val="21"/>
+              </w:rPr>
+              <w:t>&gt;&gt;</w:t>
+            </w:r>
+          </w:p>
+          <w:p>
+            <w:pPr>
+              <w:rPr>
+                <w:rFonts w:ascii="Segoe UI" w:hAnsi="Segoe UI" w:cs="Segoe UI"/>
+                <w:sz w:val="21"/>
+                <w:szCs w:val="21"/>
+              </w:rPr>
+            </w:pPr>
+          </w:p>
+        </w:tc>
+      </w:tr>
+      <w:tr>
+        <w:tc>
+          <w:tcPr>
+            <w:tcW w:w="3681" w:type="dxa"/>
+          </w:tcPr>
+          <w:p>
+            <w:pPr>
+              <w:rPr>
+                <w:rFonts w:ascii="Segoe UI" w:hAnsi="Segoe UI" w:cs="Segoe UI"/>
+                <w:b/>
+                <w:bCs/>
+                <w:sz w:val="21"/>
+                <w:szCs w:val="21"/>
+              </w:rPr>
+            </w:pPr>
+            <w:r>
+              <w:rPr>
+                <w:rFonts w:ascii="Segoe UI" w:hAnsi="Segoe UI" w:cs="Segoe UI"/>
+                <w:b/>
+                <w:bCs/>
+                <w:sz w:val="21"/>
+                <w:szCs w:val="21"/>
+              </w:rPr>
+              <w:t xml:space="preserve">Contact Number </w:t>
+            </w:r>
+          </w:p>
+          <w:p>
+            <w:pPr>
+              <w:rPr>
+                <w:rFonts w:ascii="Segoe UI" w:hAnsi="Segoe UI" w:cs="Segoe UI"/>
+                <w:sz w:val="21"/>
+                <w:szCs w:val="21"/>
+              </w:rPr>
+            </w:pPr>
+          </w:p>
+        </w:tc>
+        <w:tc>
+          <w:tcPr>
+            <w:tcW w:w="6281" w:type="dxa"/>
+            <w:gridSpan w:val="2"/>
+          </w:tcPr>
+          <w:p>
+            <w:pPr>
+              <w:rPr>
+                <w:rFonts w:ascii="Segoe UI" w:hAnsi="Segoe UI" w:cs="Segoe UI"/>
+                <w:sz w:val="21"/>
+                <w:szCs w:val="21"/>
+              </w:rPr>
+            </w:pPr>
+            <w:r>
+              <w:rPr>
+                <w:rFonts w:ascii="Segoe UI" w:hAnsi="Segoe UI" w:cs="Segoe UI"/>
+                <w:sz w:val="21"/>
+                <w:szCs w:val="21"/>
+              </w:rPr>
+              <w:t>&lt;&lt;</w:t>
+            </w:r>
+            <w:proofErr w:type="spellStart"/>
+            <w:r>
+              <w:rPr>
+                <w:rFonts w:ascii="Segoe UI" w:hAnsi="Segoe UI" w:cs="Segoe UI"/>
+                <w:sz w:val="21"/>
+                <w:szCs w:val="21"/>
+              </w:rPr>
+              <w:t>m</w:t>
+            </w:r>
+            <w:r>
+              <w:rPr>
+                <w:rFonts w:ascii="Segoe UI" w:hAnsi="Segoe UI" w:cs="Segoe UI"/>
+                <w:sz w:val="21"/>
+                <w:szCs w:val="21"/>
+              </w:rPr>
+              <w:t>ediationContactNumber</w:t>
+            </w:r>
+            <w:proofErr w:type="spellEnd"/>
+            <w:r>
+              <w:rPr>
+                <w:rFonts w:ascii="Segoe UI" w:hAnsi="Segoe UI" w:cs="Segoe UI"/>
+                <w:sz w:val="21"/>
+                <w:szCs w:val="21"/>
+              </w:rPr>
+              <w:t>&gt;&gt;</w:t>
+            </w:r>
+          </w:p>
+        </w:tc>
+      </w:tr>
+      <w:tr>
+        <w:tc>
+          <w:tcPr>
+            <w:tcW w:w="3681" w:type="dxa"/>
+          </w:tcPr>
+          <w:p>
+            <w:pPr>
+              <w:rPr>
+                <w:rFonts w:ascii="Segoe UI" w:hAnsi="Segoe UI" w:cs="Segoe UI"/>
+                <w:b/>
+                <w:bCs/>
+                <w:sz w:val="21"/>
+                <w:szCs w:val="21"/>
+              </w:rPr>
+            </w:pPr>
+            <w:r>
+              <w:rPr>
+                <w:rFonts w:ascii="Segoe UI" w:hAnsi="Segoe UI" w:cs="Segoe UI"/>
+                <w:b/>
+                <w:bCs/>
+                <w:sz w:val="21"/>
+                <w:szCs w:val="21"/>
+              </w:rPr>
+              <w:t xml:space="preserve">Contact Email      </w:t>
+            </w:r>
+          </w:p>
+        </w:tc>
+        <w:tc>
+          <w:tcPr>
+            <w:tcW w:w="6281" w:type="dxa"/>
+            <w:gridSpan w:val="2"/>
+          </w:tcPr>
+          <w:p>
+            <w:pPr>
+              <w:rPr>
+                <w:rFonts w:ascii="Segoe UI" w:hAnsi="Segoe UI" w:cs="Segoe UI"/>
+                <w:sz w:val="21"/>
+                <w:szCs w:val="21"/>
+              </w:rPr>
+            </w:pPr>
+            <w:r>
+              <w:rPr>
+                <w:rFonts w:ascii="Segoe UI" w:hAnsi="Segoe UI" w:cs="Segoe UI"/>
+                <w:sz w:val="21"/>
+                <w:szCs w:val="21"/>
+              </w:rPr>
+              <w:t>&lt;&lt;</w:t>
+            </w:r>
+            <w:proofErr w:type="spellStart"/>
+            <w:r>
+              <w:rPr>
+                <w:rFonts w:ascii="Segoe UI" w:hAnsi="Segoe UI" w:cs="Segoe UI"/>
+                <w:sz w:val="21"/>
+                <w:szCs w:val="21"/>
+              </w:rPr>
+              <w:t>m</w:t>
+            </w:r>
+            <w:r>
+              <w:rPr>
+                <w:rFonts w:ascii="Segoe UI" w:hAnsi="Segoe UI" w:cs="Segoe UI"/>
+                <w:sz w:val="21"/>
+                <w:szCs w:val="21"/>
+              </w:rPr>
+              <w:t>ediationEmail</w:t>
+            </w:r>
+            <w:proofErr w:type="spellEnd"/>
+            <w:r>
+              <w:rPr>
+                <w:rFonts w:ascii="Segoe UI" w:hAnsi="Segoe UI" w:cs="Segoe UI"/>
+                <w:sz w:val="21"/>
+                <w:szCs w:val="21"/>
+              </w:rPr>
+              <w:t>&gt;&gt;</w:t>
+            </w:r>
+          </w:p>
+          <w:p>
+            <w:pPr>
+              <w:rPr>
+                <w:rFonts w:ascii="Segoe UI" w:hAnsi="Segoe UI" w:cs="Segoe UI"/>
+                <w:sz w:val="21"/>
+                <w:szCs w:val="21"/>
+              </w:rPr>
+            </w:pPr>
+          </w:p>
+        </w:tc>
+      </w:tr>
+      <w:tr>
+        <w:tc>
+          <w:tcPr>
+            <w:tcW w:w="9962" w:type="dxa"/>
+            <w:gridSpan w:val="3"/>
+          </w:tcPr>
+          <w:p>
+            <w:pPr>
+              <w:rPr>
+                <w:rFonts w:ascii="Segoe UI" w:hAnsi="Segoe UI" w:cs="Segoe UI"/>
+                <w:sz w:val="21"/>
+                <w:szCs w:val="21"/>
+              </w:rPr>
+            </w:pPr>
+            <w:r>
+              <w:rPr>
+                <w:rFonts w:ascii="Segoe UI" w:hAnsi="Segoe UI" w:cs="Segoe UI"/>
+                <w:sz w:val="21"/>
+                <w:szCs w:val="21"/>
+              </w:rPr>
+              <w:t>&lt;&lt;</w:t>
+            </w:r>
+            <w:proofErr w:type="spellStart"/>
+            <w:r>
+              <w:rPr>
+                <w:rFonts w:ascii="Segoe UI" w:hAnsi="Segoe UI" w:cs="Segoe UI"/>
+                <w:sz w:val="21"/>
+                <w:szCs w:val="21"/>
+              </w:rPr>
+              <w:t>cr</w:t>
+            </w:r>
+            <w:proofErr w:type="spellEnd"/>
+            <w:r>
+              <w:rPr>
+                <w:rFonts w:ascii="Segoe UI" w:hAnsi="Segoe UI" w:cs="Segoe UI"/>
+                <w:sz w:val="21"/>
+                <w:szCs w:val="21"/>
+              </w:rPr>
+              <w:t>_{</w:t>
+            </w:r>
+            <w:proofErr w:type="spellStart"/>
+            <w:r>
+              <w:rPr>
+                <w:rFonts w:ascii="Segoe UI" w:hAnsi="Segoe UI" w:cs="Segoe UI"/>
+                <w:sz w:val="21"/>
+                <w:szCs w:val="21"/>
+              </w:rPr>
+              <w:t>m</w:t>
+            </w:r>
+            <w:r>
+              <w:rPr>
+                <w:rFonts w:ascii="Segoe UI" w:hAnsi="Segoe UI" w:cs="Segoe UI"/>
+                <w:sz w:val="21"/>
+                <w:szCs w:val="21"/>
+              </w:rPr>
+              <w:t>ediationUnavailableDatesExists</w:t>
+            </w:r>
+            <w:proofErr w:type="spellEnd"/>
+            <w:r>
+              <w:rPr>
+                <w:rFonts w:ascii="Segoe UI" w:hAnsi="Segoe UI" w:cs="Segoe UI"/>
+                <w:sz w:val="21"/>
+                <w:szCs w:val="21"/>
+              </w:rPr>
+              <w:t>==false}&gt;&gt;</w:t>
+            </w:r>
+          </w:p>
+        </w:tc>
+      </w:tr>
+      <w:tr>
+        <w:tc>
+          <w:tcPr>
+            <w:tcW w:w="3681" w:type="dxa"/>
+          </w:tcPr>
+          <w:p>
+            <w:pPr>
+              <w:rPr>
+                <w:rFonts w:ascii="Segoe UI" w:hAnsi="Segoe UI" w:cs="Segoe UI"/>
+                <w:b/>
+                <w:bCs/>
+                <w:sz w:val="21"/>
+                <w:szCs w:val="21"/>
+              </w:rPr>
+            </w:pPr>
+            <w:r>
+              <w:rPr>
+                <w:rFonts w:ascii="Segoe UI" w:hAnsi="Segoe UI" w:cs="Segoe UI"/>
+                <w:b/>
+                <w:bCs/>
+                <w:sz w:val="21"/>
+                <w:szCs w:val="21"/>
+              </w:rPr>
+              <w:t>Are there any dates in the next 3 months when you cannot attend mediation?</w:t>
+            </w:r>
+          </w:p>
+          <w:p>
+            <w:pPr>
+              <w:rPr>
+                <w:rFonts w:ascii="Segoe UI" w:hAnsi="Segoe UI" w:cs="Segoe UI"/>
+                <w:b/>
+                <w:bCs/>
+                <w:sz w:val="21"/>
+                <w:szCs w:val="21"/>
+              </w:rPr>
+            </w:pPr>
+          </w:p>
+        </w:tc>
+        <w:tc>
+          <w:tcPr>
+            <w:tcW w:w="6281" w:type="dxa"/>
+            <w:gridSpan w:val="2"/>
+          </w:tcPr>
+          <w:p>
+            <w:pPr>
+              <w:rPr>
+                <w:rFonts w:ascii="Segoe UI" w:hAnsi="Segoe UI" w:cs="Segoe UI"/>
+                <w:sz w:val="21"/>
+                <w:szCs w:val="21"/>
+              </w:rPr>
+            </w:pPr>
+            <w:r>
+              <w:rPr>
+                <w:rFonts w:ascii="Segoe UI" w:hAnsi="Segoe UI" w:cs="Segoe UI"/>
+                <w:sz w:val="21"/>
+                <w:szCs w:val="21"/>
+              </w:rPr>
+              <w:t>No</w:t>
+            </w:r>
+          </w:p>
+        </w:tc>
+      </w:tr>
+      <w:tr>
+        <w:tc>
+          <w:tcPr>
+            <w:tcW w:w="9962" w:type="dxa"/>
+            <w:gridSpan w:val="3"/>
+          </w:tcPr>
+          <w:p>
+            <w:pPr>
+              <w:rPr>
+                <w:rFonts w:ascii="Segoe UI" w:hAnsi="Segoe UI" w:cs="Segoe UI"/>
+                <w:sz w:val="21"/>
+                <w:szCs w:val="21"/>
+              </w:rPr>
+            </w:pPr>
+            <w:r>
+              <w:rPr>
+                <w:rFonts w:ascii="Segoe UI" w:hAnsi="Segoe UI" w:cs="Segoe UI"/>
+                <w:sz w:val="21"/>
+                <w:szCs w:val="21"/>
+              </w:rPr>
+              <w:t>&lt;&lt;er_&gt;&gt;</w:t>
+            </w:r>
+          </w:p>
+        </w:tc>
+      </w:tr>
+      <w:tr>
+        <w:tc>
+          <w:tcPr>
+            <w:tcW w:w="9962" w:type="dxa"/>
+            <w:gridSpan w:val="3"/>
+          </w:tcPr>
+          <w:p>
+            <w:pPr>
+              <w:rPr>
+                <w:rFonts w:ascii="Segoe UI" w:hAnsi="Segoe UI" w:cs="Segoe UI"/>
+                <w:sz w:val="21"/>
+                <w:szCs w:val="21"/>
+              </w:rPr>
+            </w:pPr>
+            <w:r>
+              <w:rPr>
+                <w:rFonts w:ascii="Segoe UI" w:hAnsi="Segoe UI" w:cs="Segoe UI"/>
+                <w:sz w:val="21"/>
+                <w:szCs w:val="21"/>
+              </w:rPr>
+              <w:t>&lt;&lt;</w:t>
+            </w:r>
+            <w:proofErr w:type="spellStart"/>
+            <w:r>
+              <w:rPr>
+                <w:rFonts w:ascii="Segoe UI" w:hAnsi="Segoe UI" w:cs="Segoe UI"/>
+                <w:sz w:val="21"/>
+                <w:szCs w:val="21"/>
+              </w:rPr>
+              <w:t>cr</w:t>
+            </w:r>
+            <w:proofErr w:type="spellEnd"/>
+            <w:r>
+              <w:rPr>
+                <w:rFonts w:ascii="Segoe UI" w:hAnsi="Segoe UI" w:cs="Segoe UI"/>
+                <w:sz w:val="21"/>
+                <w:szCs w:val="21"/>
+              </w:rPr>
+              <w:t>_{</w:t>
+            </w:r>
+            <w:proofErr w:type="spellStart"/>
+            <w:r>
+              <w:rPr>
+                <w:rFonts w:ascii="Segoe UI" w:hAnsi="Segoe UI" w:cs="Segoe UI"/>
+                <w:sz w:val="21"/>
+                <w:szCs w:val="21"/>
+              </w:rPr>
+              <w:t>m</w:t>
+            </w:r>
+            <w:r>
+              <w:rPr>
+                <w:rFonts w:ascii="Segoe UI" w:hAnsi="Segoe UI" w:cs="Segoe UI"/>
+                <w:sz w:val="21"/>
+                <w:szCs w:val="21"/>
+              </w:rPr>
+              <w:t>ediationUnavailableDatesExists</w:t>
+            </w:r>
+            <w:proofErr w:type="spellEnd"/>
+            <w:r>
+              <w:rPr>
+                <w:rFonts w:ascii="Segoe UI" w:hAnsi="Segoe UI" w:cs="Segoe UI"/>
+                <w:sz w:val="21"/>
+                <w:szCs w:val="21"/>
+              </w:rPr>
+              <w:t>==true}&gt;&gt;</w:t>
+            </w:r>
+          </w:p>
+        </w:tc>
+      </w:tr>
+      <w:tr>
+        <w:tc>
+          <w:tcPr>
+            <w:tcW w:w="9962" w:type="dxa"/>
+            <w:gridSpan w:val="3"/>
+          </w:tcPr>
+          <w:p>
+            <w:pPr>
+              <w:rPr>
+                <w:rFonts w:ascii="Segoe UI" w:hAnsi="Segoe UI" w:cs="Segoe UI"/>
+                <w:sz w:val="21"/>
+                <w:szCs w:val="21"/>
+              </w:rPr>
+            </w:pPr>
+            <w:r>
+              <w:rPr>
+                <w:rFonts w:ascii="Segoe UI" w:hAnsi="Segoe UI" w:cs="Segoe UI"/>
+                <w:i/>
+                <w:iCs/>
+                <w:sz w:val="21"/>
+                <w:szCs w:val="21"/>
+              </w:rPr>
+              <w:t>&lt;&lt;</w:t>
+            </w:r>
+            <w:proofErr w:type="spellStart"/>
+            <w:r>
+              <w:rPr>
+                <w:rFonts w:ascii="Segoe UI" w:hAnsi="Segoe UI" w:cs="Segoe UI"/>
+                <w:i/>
+                <w:iCs/>
+                <w:sz w:val="21"/>
+                <w:szCs w:val="21"/>
+              </w:rPr>
+              <w:t>rr_</w:t>
+            </w:r>
+            <w:r>
+              <w:rPr>
+                <w:rFonts w:ascii="Segoe UI" w:hAnsi="Segoe UI" w:cs="Segoe UI"/>
+                <w:sz w:val="21"/>
+                <w:szCs w:val="21"/>
+              </w:rPr>
+              <w:t>mediation</w:t>
+            </w:r>
+            <w:r>
+              <w:rPr>
+                <w:rFonts w:ascii="Segoe UI" w:hAnsi="Segoe UI" w:cs="Segoe UI"/>
+                <w:sz w:val="21"/>
+                <w:szCs w:val="21"/>
+              </w:rPr>
+              <w:t>UnavailableDatesList</w:t>
+            </w:r>
+            <w:proofErr w:type="spellEnd"/>
+            <w:r>
+              <w:rPr>
+                <w:rFonts w:ascii="Segoe UI" w:hAnsi="Segoe UI" w:cs="Segoe UI"/>
+                <w:sz w:val="21"/>
+                <w:szCs w:val="21"/>
+              </w:rPr>
+              <w:t>&gt;&gt;</w:t>
+            </w:r>
+          </w:p>
+        </w:tc>
+      </w:tr>
+      <w:tr>
+        <w:tc>
+          <w:tcPr>
+            <w:tcW w:w="9962" w:type="dxa"/>
+            <w:gridSpan w:val="3"/>
+          </w:tcPr>
+          <w:p>
+            <w:pPr>
+              <w:rPr>
+                <w:rFonts w:ascii="Segoe UI" w:hAnsi="Segoe UI" w:cs="Segoe UI"/>
+                <w:sz w:val="21"/>
+                <w:szCs w:val="21"/>
+              </w:rPr>
+            </w:pPr>
+            <w:r>
+              <w:rPr>
+                <w:rFonts w:ascii="Segoe UI" w:hAnsi="Segoe UI" w:cs="Segoe UI"/>
+                <w:sz w:val="21"/>
+                <w:szCs w:val="21"/>
+              </w:rPr>
+              <w:t>&lt;&lt;</w:t>
+            </w:r>
+            <w:proofErr w:type="spellStart"/>
+            <w:r>
+              <w:rPr>
+                <w:rFonts w:ascii="Segoe UI" w:hAnsi="Segoe UI" w:cs="Segoe UI"/>
+                <w:sz w:val="21"/>
+                <w:szCs w:val="21"/>
+              </w:rPr>
+              <w:t>cr</w:t>
+            </w:r>
+            <w:proofErr w:type="spellEnd"/>
+            <w:r>
+              <w:rPr>
+                <w:rFonts w:ascii="Segoe UI" w:hAnsi="Segoe UI" w:cs="Segoe UI"/>
+                <w:sz w:val="21"/>
+                <w:szCs w:val="21"/>
+              </w:rPr>
+              <w:t>_{</w:t>
+            </w:r>
+            <w:proofErr w:type="spellStart"/>
+            <w:proofErr w:type="gramStart"/>
+            <w:r>
+              <w:rPr>
+                <w:rFonts w:ascii="Segoe UI" w:hAnsi="Segoe UI" w:cs="Segoe UI"/>
+                <w:sz w:val="21"/>
+                <w:szCs w:val="21"/>
+              </w:rPr>
+              <w:t>value.toDate</w:t>
+            </w:r>
+            <w:proofErr w:type="spellEnd"/>
+            <w:proofErr w:type="gramEnd"/>
+            <w:r>
+              <w:rPr>
+                <w:rFonts w:ascii="Segoe UI" w:hAnsi="Segoe UI" w:cs="Segoe UI"/>
+                <w:sz w:val="21"/>
+                <w:szCs w:val="21"/>
+              </w:rPr>
+              <w:t>==null}&gt;&gt;</w:t>
+            </w:r>
+          </w:p>
+        </w:tc>
+      </w:tr>
+      <w:tr>
+        <w:tc>
+          <w:tcPr>
+            <w:tcW w:w="3681" w:type="dxa"/>
+          </w:tcPr>
+          <w:p>
+            <w:pPr>
+              <w:rPr>
+                <w:rFonts w:ascii="Segoe UI" w:hAnsi="Segoe UI" w:cs="Segoe UI"/>
+                <w:b/>
+                <w:bCs/>
+                <w:sz w:val="21"/>
+                <w:szCs w:val="21"/>
+              </w:rPr>
+            </w:pPr>
+            <w:r>
+              <w:rPr>
+                <w:rFonts w:ascii="Segoe UI" w:hAnsi="Segoe UI" w:cs="Segoe UI"/>
+                <w:b/>
+                <w:bCs/>
+                <w:sz w:val="21"/>
+                <w:szCs w:val="21"/>
+              </w:rPr>
+              <w:t>Date</w:t>
+            </w:r>
+            <w:r>
+              <w:rPr>
+                <w:rFonts w:ascii="Segoe UI" w:hAnsi="Segoe UI" w:cs="Segoe UI"/>
+                <w:b/>
+                <w:bCs/>
+                <w:sz w:val="21"/>
+                <w:szCs w:val="21"/>
+              </w:rPr>
+              <w:t>s</w:t>
+            </w:r>
+            <w:r>
+              <w:rPr>
+                <w:rFonts w:ascii="Segoe UI" w:hAnsi="Segoe UI" w:cs="Segoe UI"/>
+                <w:b/>
+                <w:bCs/>
+                <w:sz w:val="21"/>
+                <w:szCs w:val="21"/>
+              </w:rPr>
+              <w:t xml:space="preserve"> Unavailable</w:t>
+            </w:r>
+          </w:p>
+        </w:tc>
+        <w:tc>
+          <w:tcPr>
+            <w:tcW w:w="6281" w:type="dxa"/>
+            <w:gridSpan w:val="2"/>
+          </w:tcPr>
+          <w:p>
+            <w:pPr>
+              <w:rPr>
+                <w:rFonts w:ascii="Segoe UI" w:hAnsi="Segoe UI" w:cs="Segoe UI"/>
+                <w:sz w:val="21"/>
+                <w:szCs w:val="21"/>
+              </w:rPr>
+            </w:pPr>
+            <w:r>
+              <w:rPr>
+                <w:rFonts w:ascii="Segoe UI" w:hAnsi="Segoe UI" w:cs="Segoe UI"/>
+                <w:sz w:val="21"/>
+                <w:szCs w:val="21"/>
+              </w:rPr>
+              <w:t>&lt;&lt;</w:t>
+            </w:r>
+            <w:proofErr w:type="spellStart"/>
+            <w:proofErr w:type="gramStart"/>
+            <w:r>
+              <w:rPr>
+                <w:rFonts w:ascii="Segoe UI" w:hAnsi="Segoe UI" w:cs="Segoe UI"/>
+                <w:sz w:val="21"/>
+                <w:szCs w:val="21"/>
+              </w:rPr>
+              <w:t>value.date</w:t>
+            </w:r>
+            <w:proofErr w:type="spellEnd"/>
+            <w:proofErr w:type="gramEnd"/>
+            <w:r>
+              <w:rPr>
+                <w:rFonts w:ascii="Segoe UI" w:hAnsi="Segoe UI" w:cs="Segoe UI"/>
+                <w:sz w:val="21"/>
+                <w:szCs w:val="21"/>
+              </w:rPr>
+              <w:t>&gt;&gt;</w:t>
+            </w:r>
+          </w:p>
+          <w:p>
+            <w:pPr>
+              <w:rPr>
+                <w:rFonts w:ascii="Segoe UI" w:hAnsi="Segoe UI" w:cs="Segoe UI"/>
+                <w:sz w:val="21"/>
+                <w:szCs w:val="21"/>
+              </w:rPr>
+            </w:pPr>
+          </w:p>
+        </w:tc>
+      </w:tr>
+      <w:tr>
+        <w:tc>
+          <w:tcPr>
+            <w:tcW w:w="9962" w:type="dxa"/>
+            <w:gridSpan w:val="3"/>
+          </w:tcPr>
+          <w:p>
+            <w:pPr>
+              <w:rPr>
+                <w:rFonts w:ascii="Segoe UI" w:hAnsi="Segoe UI" w:cs="Segoe UI"/>
+                <w:sz w:val="21"/>
+                <w:szCs w:val="21"/>
+              </w:rPr>
+            </w:pPr>
+            <w:r>
+              <w:rPr>
+                <w:rFonts w:ascii="Segoe UI" w:hAnsi="Segoe UI" w:cs="Segoe UI"/>
+                <w:sz w:val="21"/>
+                <w:szCs w:val="21"/>
+              </w:rPr>
+              <w:t>&lt;&lt;er_&gt;&gt;</w:t>
+            </w:r>
+          </w:p>
+        </w:tc>
+      </w:tr>
+      <w:tr>
+        <w:tc>
+          <w:tcPr>
+            <w:tcW w:w="9962" w:type="dxa"/>
+            <w:gridSpan w:val="3"/>
+          </w:tcPr>
+          <w:p>
+            <w:pPr>
+              <w:rPr>
+                <w:rFonts w:ascii="Segoe UI" w:hAnsi="Segoe UI" w:cs="Segoe UI"/>
+                <w:sz w:val="21"/>
+                <w:szCs w:val="21"/>
+              </w:rPr>
+            </w:pPr>
+            <w:r>
+              <w:rPr>
+                <w:rFonts w:ascii="Segoe UI" w:hAnsi="Segoe UI" w:cs="Segoe UI"/>
+                <w:sz w:val="21"/>
+                <w:szCs w:val="21"/>
+              </w:rPr>
+              <w:t>&lt;&lt;</w:t>
+            </w:r>
+            <w:proofErr w:type="spellStart"/>
+            <w:r>
+              <w:rPr>
+                <w:rFonts w:ascii="Segoe UI" w:hAnsi="Segoe UI" w:cs="Segoe UI"/>
+                <w:sz w:val="21"/>
+                <w:szCs w:val="21"/>
+              </w:rPr>
+              <w:t>cr</w:t>
+            </w:r>
+            <w:proofErr w:type="spellEnd"/>
+            <w:r>
+              <w:rPr>
+                <w:rFonts w:ascii="Segoe UI" w:hAnsi="Segoe UI" w:cs="Segoe UI"/>
+                <w:sz w:val="21"/>
+                <w:szCs w:val="21"/>
+              </w:rPr>
+              <w:t>_{</w:t>
+            </w:r>
+            <w:proofErr w:type="spellStart"/>
+            <w:proofErr w:type="gramStart"/>
+            <w:r>
+              <w:rPr>
+                <w:rFonts w:ascii="Segoe UI" w:hAnsi="Segoe UI" w:cs="Segoe UI"/>
+                <w:sz w:val="21"/>
+                <w:szCs w:val="21"/>
+              </w:rPr>
+              <w:t>value.toDate</w:t>
+            </w:r>
+            <w:proofErr w:type="spellEnd"/>
+            <w:proofErr w:type="gramEnd"/>
+            <w:r>
+              <w:rPr>
+                <w:rFonts w:ascii="Segoe UI" w:hAnsi="Segoe UI" w:cs="Segoe UI"/>
+                <w:sz w:val="21"/>
+                <w:szCs w:val="21"/>
+              </w:rPr>
+              <w:t>!=null}&gt;&gt;</w:t>
+            </w:r>
+          </w:p>
+        </w:tc>
+      </w:tr>
+      <w:tr>
+        <w:tc>
+          <w:tcPr>
+            <w:tcW w:w="3681" w:type="dxa"/>
+          </w:tcPr>
+          <w:p>
+            <w:pPr>
+              <w:rPr>
+                <w:rFonts w:ascii="Segoe UI" w:hAnsi="Segoe UI" w:cs="Segoe UI"/>
+                <w:b/>
+                <w:bCs/>
+                <w:sz w:val="21"/>
+                <w:szCs w:val="21"/>
+              </w:rPr>
+            </w:pPr>
+            <w:r>
+              <w:rPr>
+                <w:rFonts w:ascii="Segoe UI" w:hAnsi="Segoe UI" w:cs="Segoe UI"/>
+                <w:b/>
+                <w:bCs/>
+                <w:sz w:val="21"/>
+                <w:szCs w:val="21"/>
+              </w:rPr>
+              <w:t xml:space="preserve">Dates Unavailable </w:t>
+            </w:r>
+          </w:p>
+          <w:p>
+            <w:pPr>
+              <w:rPr>
+                <w:rFonts w:ascii="Segoe UI" w:hAnsi="Segoe UI" w:cs="Segoe UI"/>
+                <w:b/>
+                <w:bCs/>
+                <w:sz w:val="21"/>
+                <w:szCs w:val="21"/>
+              </w:rPr>
+            </w:pPr>
+            <w:r>
+              <w:rPr>
+                <w:rFonts w:ascii="Segoe UI" w:hAnsi="Segoe UI" w:cs="Segoe UI"/>
+                <w:b/>
+                <w:bCs/>
+                <w:sz w:val="21"/>
+                <w:szCs w:val="21"/>
+              </w:rPr>
+              <w:t xml:space="preserve">From </w:t>
+            </w:r>
+          </w:p>
+          <w:p>
+            <w:pPr>
+              <w:rPr>
+                <w:rFonts w:ascii="Segoe UI" w:hAnsi="Segoe UI" w:cs="Segoe UI"/>
+                <w:b/>
+                <w:bCs/>
+                <w:sz w:val="21"/>
+                <w:szCs w:val="21"/>
+              </w:rPr>
+            </w:pPr>
+            <w:r>
+              <w:rPr>
+                <w:rFonts w:ascii="Segoe UI" w:hAnsi="Segoe UI" w:cs="Segoe UI"/>
+                <w:b/>
+                <w:bCs/>
+                <w:sz w:val="21"/>
+                <w:szCs w:val="21"/>
+              </w:rPr>
+              <w:t>To</w:t>
+            </w:r>
+          </w:p>
+        </w:tc>
+        <w:tc>
+          <w:tcPr>
+            <w:tcW w:w="6281" w:type="dxa"/>
+            <w:gridSpan w:val="2"/>
+          </w:tcPr>
+          <w:p>
+            <w:pPr>
+              <w:rPr>
+                <w:rFonts w:ascii="Segoe UI" w:hAnsi="Segoe UI" w:cs="Segoe UI"/>
+                <w:sz w:val="21"/>
+                <w:szCs w:val="21"/>
+              </w:rPr>
+            </w:pPr>
+          </w:p>
+          <w:p>
+            <w:pPr>
+              <w:rPr>
+                <w:rFonts w:ascii="Segoe UI" w:hAnsi="Segoe UI" w:cs="Segoe UI"/>
+                <w:sz w:val="21"/>
+                <w:szCs w:val="21"/>
+              </w:rPr>
+            </w:pPr>
+            <w:r>
+              <w:rPr>
+                <w:rFonts w:ascii="Segoe UI" w:hAnsi="Segoe UI" w:cs="Segoe UI"/>
+                <w:sz w:val="21"/>
+                <w:szCs w:val="21"/>
+              </w:rPr>
+              <w:t>&lt;&lt;</w:t>
+            </w:r>
+            <w:proofErr w:type="spellStart"/>
+            <w:proofErr w:type="gramStart"/>
+            <w:r>
+              <w:rPr>
+                <w:rFonts w:ascii="Segoe UI" w:hAnsi="Segoe UI" w:cs="Segoe UI"/>
+                <w:sz w:val="21"/>
+                <w:szCs w:val="21"/>
+              </w:rPr>
+              <w:t>value.fromDate</w:t>
+            </w:r>
+            <w:proofErr w:type="spellEnd"/>
+            <w:proofErr w:type="gramEnd"/>
+            <w:r>
+              <w:rPr>
+                <w:rFonts w:ascii="Segoe UI" w:hAnsi="Segoe UI" w:cs="Segoe UI"/>
+                <w:sz w:val="21"/>
+                <w:szCs w:val="21"/>
+              </w:rPr>
+              <w:t>&gt;&gt;</w:t>
+            </w:r>
+          </w:p>
+          <w:p>
+            <w:pPr>
+              <w:rPr>
+                <w:rFonts w:ascii="Segoe UI" w:hAnsi="Segoe UI" w:cs="Segoe UI"/>
+                <w:sz w:val="21"/>
+                <w:szCs w:val="21"/>
+              </w:rPr>
+            </w:pPr>
+            <w:r>
+              <w:rPr>
+                <w:rFonts w:ascii="Segoe UI" w:hAnsi="Segoe UI" w:cs="Segoe UI"/>
+                <w:sz w:val="21"/>
+                <w:szCs w:val="21"/>
+              </w:rPr>
+              <w:t>&lt;&lt;</w:t>
+            </w:r>
+            <w:proofErr w:type="spellStart"/>
+            <w:proofErr w:type="gramStart"/>
+            <w:r>
+              <w:rPr>
+                <w:rFonts w:ascii="Segoe UI" w:hAnsi="Segoe UI" w:cs="Segoe UI"/>
+                <w:sz w:val="21"/>
+                <w:szCs w:val="21"/>
+              </w:rPr>
+              <w:t>value.toDate</w:t>
+            </w:r>
+            <w:proofErr w:type="spellEnd"/>
+            <w:proofErr w:type="gramEnd"/>
+            <w:r>
+              <w:rPr>
+                <w:rFonts w:ascii="Segoe UI" w:hAnsi="Segoe UI" w:cs="Segoe UI"/>
+                <w:sz w:val="21"/>
+                <w:szCs w:val="21"/>
+              </w:rPr>
+              <w:t>&gt;&gt;</w:t>
+            </w:r>
+          </w:p>
+          <w:p>
+            <w:pPr>
+              <w:rPr>
+                <w:rFonts w:ascii="Segoe UI" w:hAnsi="Segoe UI" w:cs="Segoe UI"/>
+                <w:sz w:val="21"/>
+                <w:szCs w:val="21"/>
+              </w:rPr>
+            </w:pPr>
+          </w:p>
+        </w:tc>
+      </w:tr>
+      <w:tr>
+        <w:tc>
+          <w:tcPr>
+            <w:tcW w:w="9962" w:type="dxa"/>
+            <w:gridSpan w:val="3"/>
+          </w:tcPr>
+          <w:p>
+            <w:pPr>
+              <w:rPr>
+                <w:rFonts w:ascii="Segoe UI" w:hAnsi="Segoe UI" w:cs="Segoe UI"/>
+                <w:sz w:val="21"/>
+                <w:szCs w:val="21"/>
+              </w:rPr>
+            </w:pPr>
+            <w:r>
+              <w:rPr>
+                <w:rFonts w:ascii="Segoe UI" w:hAnsi="Segoe UI" w:cs="Segoe UI"/>
+                <w:sz w:val="21"/>
+                <w:szCs w:val="21"/>
+              </w:rPr>
+              <w:t>&lt;&lt;er_&gt;&gt;</w:t>
+            </w:r>
+          </w:p>
+        </w:tc>
+      </w:tr>
+      <w:tr>
+        <w:tc>
+          <w:tcPr>
+            <w:tcW w:w="9962" w:type="dxa"/>
+            <w:gridSpan w:val="3"/>
+          </w:tcPr>
+          <w:p>
+            <w:pPr>
+              <w:rPr>
+                <w:rFonts w:ascii="Segoe UI" w:hAnsi="Segoe UI" w:cs="Segoe UI"/>
+                <w:sz w:val="21"/>
+                <w:szCs w:val="21"/>
+              </w:rPr>
+            </w:pPr>
+            <w:r>
+              <w:rPr>
+                <w:rFonts w:ascii="Segoe UI" w:hAnsi="Segoe UI" w:cs="Segoe UI"/>
+                <w:sz w:val="21"/>
+                <w:szCs w:val="21"/>
+              </w:rPr>
+              <w:t>&lt;&lt;</w:t>
+            </w:r>
+            <w:proofErr w:type="spellStart"/>
+            <w:r>
+              <w:rPr>
+                <w:rFonts w:ascii="Segoe UI" w:hAnsi="Segoe UI" w:cs="Segoe UI"/>
+                <w:sz w:val="21"/>
+                <w:szCs w:val="21"/>
+              </w:rPr>
+              <w:t>er_</w:t>
+            </w:r>
+            <w:r>
+              <w:rPr>
+                <w:rFonts w:ascii="Segoe UI" w:hAnsi="Segoe UI" w:cs="Segoe UI"/>
+                <w:sz w:val="21"/>
+                <w:szCs w:val="21"/>
+              </w:rPr>
+              <w:t>mediation</w:t>
+            </w:r>
+            <w:r>
+              <w:rPr>
+                <w:rFonts w:ascii="Segoe UI" w:hAnsi="Segoe UI" w:cs="Segoe UI"/>
+                <w:sz w:val="21"/>
+                <w:szCs w:val="21"/>
+              </w:rPr>
+              <w:t>UnavailableDatesList</w:t>
+            </w:r>
+            <w:proofErr w:type="spellEnd"/>
+            <w:r>
+              <w:rPr>
+                <w:rFonts w:ascii="Segoe UI" w:hAnsi="Segoe UI" w:cs="Segoe UI"/>
+                <w:sz w:val="21"/>
+                <w:szCs w:val="21"/>
+              </w:rPr>
+              <w:t>&gt;&gt;</w:t>
+            </w:r>
+          </w:p>
+        </w:tc>
+      </w:tr>
+      <w:tr>
+        <w:tc>
+          <w:tcPr>
+            <w:tcW w:w="9962" w:type="dxa"/>
+            <w:gridSpan w:val="3"/>
+          </w:tcPr>
+          <w:p>
+            <w:pPr>
+              <w:rPr>
+                <w:rFonts w:ascii="Segoe UI" w:hAnsi="Segoe UI" w:cs="Segoe UI"/>
+                <w:sz w:val="21"/>
+                <w:szCs w:val="21"/>
+              </w:rPr>
+            </w:pPr>
+            <w:r>
+              <w:rPr>
+                <w:rFonts w:ascii="Segoe UI" w:hAnsi="Segoe UI" w:cs="Segoe UI"/>
+                <w:sz w:val="21"/>
+                <w:szCs w:val="21"/>
+              </w:rPr>
+              <w:t>&lt;&lt;er_&gt;&gt;</w:t>
+            </w:r>
+          </w:p>
+        </w:tc>
+      </w:tr>
+      <w:tr>
+        <w:tc>
+          <w:tcPr>
+            <w:tcW w:w="9962" w:type="dxa"/>
+            <w:gridSpan w:val="3"/>
+          </w:tcPr>
+          <w:p>
+            <w:pPr>
+              <w:rPr>
+                <w:rFonts w:ascii="Segoe UI" w:hAnsi="Segoe UI" w:cs="Segoe UI"/>
+                <w:sz w:val="21"/>
+                <w:szCs w:val="21"/>
+              </w:rPr>
+            </w:pPr>
+            <w:r>
+              <w:rPr>
+                <w:rFonts w:ascii="Segoe UI" w:hAnsi="Segoe UI" w:cs="Segoe UI"/>
+                <w:sz w:val="21"/>
+                <w:szCs w:val="21"/>
+              </w:rPr>
+              <w:lastRenderedPageBreak/>
+              <w:t>&lt;&lt;er_&gt;&gt;</w:t>
+            </w:r>
+          </w:p>
+        </w:tc>
+      </w:tr>
+    </w:tbl>
+    <w:p>
+      <w:pPr>
+        <w:spacing w:before="120" w:after="120"/>
+        <w:rPr>
+          <w:rFonts w:ascii="GDSTransportWebsite" w:hAnsi="GDSTransportWebsite"/>
+          <w:color w:val="0A0A0A"/>
+          <w:sz w:val="21"/>
+          <w:szCs w:val="21"/>
+        </w:rPr>
+      </w:pPr>
+      <w:r>
+        <w:rPr>
+          <w:rFonts w:ascii="GDSTransportWebsite" w:hAnsi="GDSTransportWebsite"/>
+          <w:color w:val="0A0A0A"/>
+          <w:sz w:val="21"/>
+          <w:szCs w:val="21"/>
+        </w:rPr>
+        <w:t>&lt;&lt;es_&gt;&gt;</w:t>
+      </w:r>
+    </w:p>
+    <w:p>
+      <w:pPr>
+        <w:spacing w:before="120" w:after="120"/>
+        <w:rPr>
+          <w:rFonts w:ascii="GDSTransportWebsite" w:hAnsi="GDSTransportWebsite"/>
+          <w:color w:val="0A0A0A"/>
+          <w:sz w:val="21"/>
+          <w:szCs w:val="21"/>
+        </w:rPr>
+      </w:pPr>
+      <w:r>
+        <w:rPr>
+          <w:rFonts w:ascii="GDSTransportWebsite" w:hAnsi="GDSTransportWebsite"/>
+          <w:color w:val="0A0A0A"/>
+          <w:sz w:val="21"/>
+          <w:szCs w:val="21"/>
+        </w:rPr>
+        <w:t>&lt;&lt;es_&gt;&gt;</w:t>
+      </w:r>
+    </w:p>
+    <w:p>
+      <w:pPr>
+        <w:spacing w:before="120" w:after="120"/>
+        <w:rPr>
+          <w:rFonts w:ascii="GDSTransportWebsite" w:hAnsi="GDSTransportWebsite"/>
+          <w:color w:val="0A0A0A"/>
+          <w:sz w:val="21"/>
+          <w:szCs w:val="21"/>
+        </w:rPr>
+      </w:pPr>
+    </w:p>
+    <w:tbl>
+      <w:tblPr>
+        <w:tblStyle w:val="TableGrid"/>
+        <w:tblW w:w="10025" w:type="dxa"/>
+        <w:tblBorders>
+          <w:top w:val="none" w:sz="0" w:space="0" w:color="auto"/>
+          <w:left w:val="none" w:sz="0" w:space="0" w:color="auto"/>
+          <w:bottom w:val="none" w:sz="0" w:space="0" w:color="auto"/>
+          <w:right w:val="none" w:sz="0" w:space="0" w:color="auto"/>
+          <w:insideH w:val="none" w:sz="0" w:space="0" w:color="auto"/>
+          <w:insideV w:val="none" w:sz="0" w:space="0" w:color="auto"/>
+        </w:tblBorders>
+        <w:tblLayout w:type="fixed"/>
+        <w:tblLook w:val="04A0" w:firstRow="1" w:lastRow="0" w:firstColumn="1" w:lastColumn="0" w:noHBand="0" w:noVBand="1"/>
+      </w:tblPr>
+      <w:tblGrid>
+        <w:gridCol w:w="10025"/>
+      </w:tblGrid>
       <w:tr>
         <w:trPr>
           <w:trHeight w:val="680"/>
@@ -5392,27 +7299,6 @@
         <w:tc>
           <w:tcPr>
             <w:tcW w:w="10025" w:type="dxa"/>
-            <w:gridSpan w:val="2"/>
-          </w:tcPr>
-          <w:p>
-            <w:pPr>
-              <w:spacing w:before="80"/>
-              <w:rPr>
-                <w:rFonts w:ascii="Arial" w:hAnsi="Arial" w:cs="Arial"/>
-                <w:sz w:val="34"/>
-                <w:szCs w:val="34"/>
-              </w:rPr>
-            </w:pPr>
-          </w:p>
-        </w:tc>
-      </w:tr>
-      <w:tr>
-        <w:trPr>
-          <w:trHeight w:val="680"/>
-        </w:trPr>
-        <w:tc>
-          <w:tcPr>
-            <w:tcW w:w="3681" w:type="dxa"/>
           </w:tcPr>
           <w:p>
             <w:pPr>
@@ -5436,36 +7322,6 @@
               </w:rPr>
               <w:t>Statement of truth</w:t>
             </w:r>
-          </w:p>
-          <w:p>
-            <w:pPr>
-              <w:pStyle w:val="NormalWeb"/>
-              <w:spacing w:before="40" w:beforeAutospacing="0" w:after="40" w:afterAutospacing="0"/>
-            </w:pPr>
-          </w:p>
-        </w:tc>
-        <w:tc>
-          <w:tcPr>
-            <w:tcW w:w="6344" w:type="dxa"/>
-          </w:tcPr>
-          <w:p>
-            <w:pPr>
-              <w:spacing w:before="40" w:after="40"/>
-              <w:rPr>
-                <w:rFonts w:ascii="GDSTransportWebsite" w:hAnsi="GDSTransportWebsite"/>
-                <w:color w:val="0A0A0A"/>
-              </w:rPr>
-            </w:pPr>
-          </w:p>
-          <w:p>
-            <w:pPr>
-              <w:spacing w:before="40" w:after="40"/>
-              <w:rPr>
-                <w:rFonts w:ascii="Arial" w:hAnsi="Arial" w:cs="Arial"/>
-                <w:sz w:val="22"/>
-                <w:szCs w:val="22"/>
-              </w:rPr>
-            </w:pPr>
           </w:p>
         </w:tc>
       </w:tr>
@@ -5747,124 +7603,6 @@
     <w:pPr>
       <w:pStyle w:val="Footer"/>
     </w:pPr>
-    <w:r>
-      <w:rPr>
-        <w:noProof/>
-      </w:rPr>
-      <mc:AlternateContent>
-        <mc:Choice Requires="wps">
-          <w:drawing>
-            <wp:anchor distT="0" distB="0" distL="0" distR="0" simplePos="0" relativeHeight="251659264" behindDoc="0" locked="0" layoutInCell="1" allowOverlap="1" wp14:anchorId="0D58F76F" wp14:editId="1046C358">
-              <wp:simplePos x="635" y="635"/>
-              <wp:positionH relativeFrom="leftMargin">
-                <wp:align>left</wp:align>
-              </wp:positionH>
-              <wp:positionV relativeFrom="paragraph">
-                <wp:posOffset>635</wp:posOffset>
-              </wp:positionV>
-              <wp:extent cx="443865" cy="443865"/>
-              <wp:effectExtent l="0" t="0" r="6350" b="2540"/>
-              <wp:wrapSquare wrapText="bothSides"/>
-              <wp:docPr id="3" name="Text Box 3" descr="Classification: Controlled">
-                <a:extLst xmlns:a="http://schemas.openxmlformats.org/drawingml/2006/main">
-                  <a:ext uri="{5AE41FA2-C0FF-4470-9BD4-5FADCA87CBE2}">
-                    <aclsh:classification xmlns:aclsh="http://schemas.microsoft.com/office/drawing/2020/classificationShape" classificationOutcomeType="ftr"/>
-                  </a:ext>
-                </a:extLst>
-              </wp:docPr>
-              <wp:cNvGraphicFramePr/>
-              <a:graphic xmlns:a="http://schemas.openxmlformats.org/drawingml/2006/main">
-                <a:graphicData uri="http://schemas.microsoft.com/office/word/2010/wordprocessingShape">
-                  <wps:wsp>
-                    <wps:cNvSpPr txBox="1"/>
-                    <wps:spPr>
-                      <a:xfrm>
-                        <a:off x="0" y="0"/>
-                        <a:ext cx="443865" cy="443865"/>
-                      </a:xfrm>
-                      <a:prstGeom prst="rect">
-                        <a:avLst/>
-                      </a:prstGeom>
-                      <a:noFill/>
-                      <a:ln>
-                        <a:noFill/>
-                      </a:ln>
-                    </wps:spPr>
-                    <wps:txbx>
-                      <w:txbxContent>
-                        <w:p>
-                          <w:pPr>
-                            <w:rPr>
-                              <w:rFonts w:ascii="Calibri" w:eastAsia="Calibri" w:hAnsi="Calibri" w:cs="Calibri"/>
-                              <w:noProof/>
-                              <w:color w:val="FF0000"/>
-                              <w:sz w:val="12"/>
-                              <w:szCs w:val="12"/>
-                            </w:rPr>
-                          </w:pPr>
-                          <w:r>
-                            <w:rPr>
-                              <w:rFonts w:ascii="Calibri" w:eastAsia="Calibri" w:hAnsi="Calibri" w:cs="Calibri"/>
-                              <w:noProof/>
-                              <w:color w:val="FF0000"/>
-                              <w:sz w:val="12"/>
-                              <w:szCs w:val="12"/>
-                            </w:rPr>
-                            <w:t>Classification: Controlled</w:t>
-                          </w:r>
-                        </w:p>
-                      </w:txbxContent>
-                    </wps:txbx>
-                    <wps:bodyPr rot="0" spcFirstLastPara="0" vertOverflow="overflow" horzOverflow="overflow" vert="horz" wrap="none" lIns="63500" tIns="0" rIns="0" bIns="0" numCol="1" spcCol="0" rtlCol="0" fromWordArt="0" anchor="t" anchorCtr="0" forceAA="0" compatLnSpc="1">
-                      <a:prstTxWarp prst="textNoShape">
-                        <a:avLst/>
-                      </a:prstTxWarp>
-                      <a:spAutoFit/>
-                    </wps:bodyPr>
-                  </wps:wsp>
-                </a:graphicData>
-              </a:graphic>
-            </wp:anchor>
-          </w:drawing>
-        </mc:Choice>
-        <mc:Fallback>
-          <w:pict>
-            <v:shapetype w14:anchorId="0D58F76F" id="_x0000_t202" coordsize="21600,21600" o:spt="202" path="m,l,21600r21600,l21600,xe">
-              <v:stroke joinstyle="miter"/>
-              <v:path gradientshapeok="t" o:connecttype="rect"/>
-            </v:shapetype>
-            <v:shape id="Text Box 3" o:spid="_x0000_s1026" type="#_x0000_t202" alt="Classification: Controlled" style="position:absolute;margin-left:0;margin-top:.05pt;width:34.95pt;height:34.95pt;z-index:251659264;visibility:visible;mso-wrap-style:none;mso-wrap-distance-left:0;mso-wrap-distance-top:0;mso-wrap-distance-right:0;mso-wrap-distance-bottom:0;mso-position-horizontal:left;mso-position-horizontal-relative:left-margin-area;mso-position-vertical:absolute;mso-position-vertical-relative:text;v-text-anchor:top" o:gfxdata="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" filled="f" stroked="f">
-              <v:textbox style="mso-fit-shape-to-text:t" inset="5pt,0,0,0">
-                <w:txbxContent>
-                  <w:p>
-                    <w:pPr>
-                      <w:rPr>
-                        <w:rFonts w:ascii="Calibri" w:eastAsia="Calibri" w:hAnsi="Calibri" w:cs="Calibri"/>
-                        <w:noProof/>
-                        <w:color w:val="FF0000"/>
-                        <w:sz w:val="12"/>
-                        <w:szCs w:val="12"/>
-                      </w:rPr>
-                    </w:pPr>
-                    <w:r>
-                      <w:rPr>
-                        <w:rFonts w:ascii="Calibri" w:eastAsia="Calibri" w:hAnsi="Calibri" w:cs="Calibri"/>
-                        <w:noProof/>
-                        <w:color w:val="FF0000"/>
-                        <w:sz w:val="12"/>
-                        <w:szCs w:val="12"/>
-                      </w:rPr>
-                      <w:t>Classification: Controlled</w:t>
-                    </w:r>
-                  </w:p>
-                </w:txbxContent>
-              </v:textbox>
-              <w10:wrap type="square" anchorx="margin"/>
-            </v:shape>
-          </w:pict>
-        </mc:Fallback>
-      </mc:AlternateContent>
-    </w:r>
   </w:p>
 </w:ftr>
 </file>
@@ -5905,128 +7643,6 @@
               <w:szCs w:val="16"/>
             </w:rPr>
           </w:pPr>
-          <w:r>
-            <w:rPr>
-              <w:rFonts w:ascii="GDSTransportWebsite" w:hAnsi="GDSTransportWebsite"/>
-              <w:noProof/>
-              <w:color w:val="515151"/>
-              <w:sz w:val="16"/>
-              <w:szCs w:val="16"/>
-            </w:rPr>
-            <mc:AlternateContent>
-              <mc:Choice Requires="wps">
-                <w:drawing>
-                  <wp:anchor distT="0" distB="0" distL="0" distR="0" simplePos="0" relativeHeight="251660288" behindDoc="0" locked="0" layoutInCell="1" allowOverlap="1" wp14:anchorId="124F5DDB" wp14:editId="3C77C92A">
-                    <wp:simplePos x="790575" y="9248775"/>
-                    <wp:positionH relativeFrom="leftMargin">
-                      <wp:align>left</wp:align>
-                    </wp:positionH>
-                    <wp:positionV relativeFrom="paragraph">
-                      <wp:posOffset>635</wp:posOffset>
-                    </wp:positionV>
-                    <wp:extent cx="443865" cy="443865"/>
-                    <wp:effectExtent l="0" t="0" r="6350" b="2540"/>
-                    <wp:wrapSquare wrapText="bothSides"/>
-                    <wp:docPr id="5" name="Text Box 5" descr="Classification: Controlled">
-                      <a:extLst xmlns:a="http://schemas.openxmlformats.org/drawingml/2006/main">
-                        <a:ext uri="{5AE41FA2-C0FF-4470-9BD4-5FADCA87CBE2}">
-                          <aclsh:classification xmlns:aclsh="http://schemas.microsoft.com/office/drawing/2020/classificationShape" classificationOutcomeType="ftr"/>
-                        </a:ext>
-                      </a:extLst>
-                    </wp:docPr>
-                    <wp:cNvGraphicFramePr/>
-                    <a:graphic xmlns:a="http://schemas.openxmlformats.org/drawingml/2006/main">
-                      <a:graphicData uri="http://schemas.microsoft.com/office/word/2010/wordprocessingShape">
-                        <wps:wsp>
-                          <wps:cNvSpPr txBox="1"/>
-                          <wps:spPr>
-                            <a:xfrm>
-                              <a:off x="0" y="0"/>
-                              <a:ext cx="443865" cy="443865"/>
-                            </a:xfrm>
-                            <a:prstGeom prst="rect">
-                              <a:avLst/>
-                            </a:prstGeom>
-                            <a:noFill/>
-                            <a:ln>
-                              <a:noFill/>
-                            </a:ln>
-                          </wps:spPr>
-                          <wps:txbx>
-                            <w:txbxContent>
-                              <w:p>
-                                <w:pPr>
-                                  <w:rPr>
-                                    <w:rFonts w:ascii="Calibri" w:eastAsia="Calibri" w:hAnsi="Calibri" w:cs="Calibri"/>
-                                    <w:noProof/>
-                                    <w:color w:val="FF0000"/>
-                                    <w:sz w:val="12"/>
-                                    <w:szCs w:val="12"/>
-                                  </w:rPr>
-                                </w:pPr>
-                                <w:r>
-                                  <w:rPr>
-                                    <w:rFonts w:ascii="Calibri" w:eastAsia="Calibri" w:hAnsi="Calibri" w:cs="Calibri"/>
-                                    <w:noProof/>
-                                    <w:color w:val="FF0000"/>
-                                    <w:sz w:val="12"/>
-                                    <w:szCs w:val="12"/>
-                                  </w:rPr>
-                                  <w:t>Classification: Controlled</w:t>
-                                </w:r>
-                              </w:p>
-                            </w:txbxContent>
-                          </wps:txbx>
-                          <wps:bodyPr rot="0" spcFirstLastPara="0" vertOverflow="overflow" horzOverflow="overflow" vert="horz" wrap="none" lIns="63500" tIns="0" rIns="0" bIns="0" numCol="1" spcCol="0" rtlCol="0" fromWordArt="0" anchor="t" anchorCtr="0" forceAA="0" compatLnSpc="1">
-                            <a:prstTxWarp prst="textNoShape">
-                              <a:avLst/>
-                            </a:prstTxWarp>
-                            <a:spAutoFit/>
-                          </wps:bodyPr>
-                        </wps:wsp>
-                      </a:graphicData>
-                    </a:graphic>
-                  </wp:anchor>
-                </w:drawing>
-              </mc:Choice>
-              <mc:Fallback>
-                <w:pict>
-                  <v:shapetype w14:anchorId="124F5DDB" id="_x0000_t202" coordsize="21600,21600" o:spt="202" path="m,l,21600r21600,l21600,xe">
-                    <v:stroke joinstyle="miter"/>
-                    <v:path gradientshapeok="t" o:connecttype="rect"/>
-                  </v:shapetype>
-                  <v:shape id="Text Box 5" o:spid="_x0000_s1027" type="#_x0000_t202" alt="Classification: Controlled" style="position:absolute;margin-left:0;margin-top:.05pt;width:34.95pt;height:34.95pt;z-index:251660288;visibility:visible;mso-wrap-style:none;mso-wrap-distance-left:0;mso-wrap-distance-top:0;mso-wrap-distance-right:0;mso-wrap-distance-bottom:0;mso-position-horizontal:left;mso-position-horizontal-relative:left-margin-area;mso-position-vertical:absolute;mso-position-vertical-relative:text;v-text-anchor:top" o:gfxdata="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" filled="f" stroked="f">
-                    <v:textbox style="mso-fit-shape-to-text:t" inset="5pt,0,0,0">
-                      <w:txbxContent>
-                        <w:p>
-                          <w:pPr>
-                            <w:rPr>
-                              <w:rFonts w:ascii="Calibri" w:eastAsia="Calibri" w:hAnsi="Calibri" w:cs="Calibri"/>
-                              <w:noProof/>
-                              <w:color w:val="FF0000"/>
-                              <w:sz w:val="12"/>
-                              <w:szCs w:val="12"/>
-                            </w:rPr>
-                          </w:pPr>
-                          <w:r>
-                            <w:rPr>
-                              <w:rFonts w:ascii="Calibri" w:eastAsia="Calibri" w:hAnsi="Calibri" w:cs="Calibri"/>
-                              <w:noProof/>
-                              <w:color w:val="FF0000"/>
-                              <w:sz w:val="12"/>
-                              <w:szCs w:val="12"/>
-                            </w:rPr>
-                            <w:t>Classification: Controlled</w:t>
-                          </w:r>
-                        </w:p>
-                      </w:txbxContent>
-                    </v:textbox>
-                    <w10:wrap type="square" anchorx="margin"/>
-                  </v:shape>
-                </w:pict>
-              </mc:Fallback>
-            </mc:AlternateContent>
-          </w:r>
           <w:r>
             <w:rPr>
               <w:rFonts w:ascii="GDSTransportWebsite" w:hAnsi="GDSTransportWebsite"/>
@@ -6201,124 +7817,6 @@
     <w:pPr>
       <w:pStyle w:val="Footer"/>
     </w:pPr>
-    <w:r>
-      <w:rPr>
-        <w:noProof/>
-      </w:rPr>
-      <mc:AlternateContent>
-        <mc:Choice Requires="wps">
-          <w:drawing>
-            <wp:anchor distT="0" distB="0" distL="0" distR="0" simplePos="0" relativeHeight="251658240" behindDoc="0" locked="0" layoutInCell="1" allowOverlap="1" wp14:anchorId="7F9DFA16" wp14:editId="70D527DE">
-              <wp:simplePos x="635" y="635"/>
-              <wp:positionH relativeFrom="leftMargin">
-                <wp:align>left</wp:align>
-              </wp:positionH>
-              <wp:positionV relativeFrom="paragraph">
-                <wp:posOffset>635</wp:posOffset>
-              </wp:positionV>
-              <wp:extent cx="443865" cy="443865"/>
-              <wp:effectExtent l="0" t="0" r="6350" b="2540"/>
-              <wp:wrapSquare wrapText="bothSides"/>
-              <wp:docPr id="2" name="Text Box 2" descr="Classification: Controlled">
-                <a:extLst xmlns:a="http://schemas.openxmlformats.org/drawingml/2006/main">
-                  <a:ext uri="{5AE41FA2-C0FF-4470-9BD4-5FADCA87CBE2}">
-                    <aclsh:classification xmlns:aclsh="http://schemas.microsoft.com/office/drawing/2020/classificationShape" classificationOutcomeType="ftr"/>
-                  </a:ext>
-                </a:extLst>
-              </wp:docPr>
-              <wp:cNvGraphicFramePr/>
-              <a:graphic xmlns:a="http://schemas.openxmlformats.org/drawingml/2006/main">
-                <a:graphicData uri="http://schemas.microsoft.com/office/word/2010/wordprocessingShape">
-                  <wps:wsp>
-                    <wps:cNvSpPr txBox="1"/>
-                    <wps:spPr>
-                      <a:xfrm>
-                        <a:off x="0" y="0"/>
-                        <a:ext cx="443865" cy="443865"/>
-                      </a:xfrm>
-                      <a:prstGeom prst="rect">
-                        <a:avLst/>
-                      </a:prstGeom>
-                      <a:noFill/>
-                      <a:ln>
-                        <a:noFill/>
-                      </a:ln>
-                    </wps:spPr>
-                    <wps:txbx>
-                      <w:txbxContent>
-                        <w:p>
-                          <w:pPr>
-                            <w:rPr>
-                              <w:rFonts w:ascii="Calibri" w:eastAsia="Calibri" w:hAnsi="Calibri" w:cs="Calibri"/>
-                              <w:noProof/>
-                              <w:color w:val="FF0000"/>
-                              <w:sz w:val="12"/>
-                              <w:szCs w:val="12"/>
-                            </w:rPr>
-                          </w:pPr>
-                          <w:r>
-                            <w:rPr>
-                              <w:rFonts w:ascii="Calibri" w:eastAsia="Calibri" w:hAnsi="Calibri" w:cs="Calibri"/>
-                              <w:noProof/>
-                              <w:color w:val="FF0000"/>
-                              <w:sz w:val="12"/>
-                              <w:szCs w:val="12"/>
-                            </w:rPr>
-                            <w:t>Classification: Controlled</w:t>
-                          </w:r>
-                        </w:p>
-                      </w:txbxContent>
-                    </wps:txbx>
-                    <wps:bodyPr rot="0" spcFirstLastPara="0" vertOverflow="overflow" horzOverflow="overflow" vert="horz" wrap="none" lIns="63500" tIns="0" rIns="0" bIns="0" numCol="1" spcCol="0" rtlCol="0" fromWordArt="0" anchor="t" anchorCtr="0" forceAA="0" compatLnSpc="1">
-                      <a:prstTxWarp prst="textNoShape">
-                        <a:avLst/>
-                      </a:prstTxWarp>
-                      <a:spAutoFit/>
-                    </wps:bodyPr>
-                  </wps:wsp>
-                </a:graphicData>
-              </a:graphic>
-            </wp:anchor>
-          </w:drawing>
-        </mc:Choice>
-        <mc:Fallback>
-          <w:pict>
-            <v:shapetype w14:anchorId="7F9DFA16" id="_x0000_t202" coordsize="21600,21600" o:spt="202" path="m,l,21600r21600,l21600,xe">
-              <v:stroke joinstyle="miter"/>
-              <v:path gradientshapeok="t" o:connecttype="rect"/>
-            </v:shapetype>
-            <v:shape id="Text Box 2" o:spid="_x0000_s1028" type="#_x0000_t202" alt="Classification: Controlled" style="position:absolute;margin-left:0;margin-top:.05pt;width:34.95pt;height:34.95pt;z-index:251658240;visibility:visible;mso-wrap-style:none;mso-wrap-distance-left:0;mso-wrap-distance-top:0;mso-wrap-distance-right:0;mso-wrap-distance-bottom:0;mso-position-horizontal:left;mso-position-horizontal-relative:left-margin-area;mso-position-vertical:absolute;mso-position-vertical-relative:text;v-text-anchor:top" o:gfxdata="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" filled="f" stroked="f">
-              <v:textbox style="mso-fit-shape-to-text:t" inset="5pt,0,0,0">
-                <w:txbxContent>
-                  <w:p>
-                    <w:pPr>
-                      <w:rPr>
-                        <w:rFonts w:ascii="Calibri" w:eastAsia="Calibri" w:hAnsi="Calibri" w:cs="Calibri"/>
-                        <w:noProof/>
-                        <w:color w:val="FF0000"/>
-                        <w:sz w:val="12"/>
-                        <w:szCs w:val="12"/>
-                      </w:rPr>
-                    </w:pPr>
-                    <w:r>
-                      <w:rPr>
-                        <w:rFonts w:ascii="Calibri" w:eastAsia="Calibri" w:hAnsi="Calibri" w:cs="Calibri"/>
-                        <w:noProof/>
-                        <w:color w:val="FF0000"/>
-                        <w:sz w:val="12"/>
-                        <w:szCs w:val="12"/>
-                      </w:rPr>
-                      <w:t>Classification: Controlled</w:t>
-                    </w:r>
-                  </w:p>
-                </w:txbxContent>
-              </v:textbox>
-              <w10:wrap type="square" anchorx="margin"/>
-            </v:shape>
-          </w:pict>
-        </mc:Fallback>
-      </mc:AlternateContent>
-    </w:r>
   </w:p>
 </w:ftr>
 </file>
@@ -9740,6 +11238,7 @@
     <w:lsdException w:name="Table Web 2" w:semiHidden="1" w:unhideWhenUsed="1"/>
     <w:lsdException w:name="Table Web 3" w:semiHidden="1" w:unhideWhenUsed="1"/>
     <w:lsdException w:name="Balloon Text" w:semiHidden="1" w:unhideWhenUsed="1"/>
+    <w:lsdException w:name="Table Grid" w:uiPriority="39"/>
     <w:lsdException w:name="Table Theme" w:semiHidden="1" w:unhideWhenUsed="1"/>
     <w:lsdException w:name="Placeholder Text" w:semiHidden="1" w:uiPriority="99"/>
     <w:lsdException w:name="No Spacing" w:uiPriority="1" w:qFormat="1"/>
@@ -10318,6 +11817,7 @@
   <w:style w:type="table" w:styleId="TableGrid">
     <w:name w:val="Table Grid"/>
     <w:basedOn w:val="TableNormal"/>
+    <w:uiPriority w:val="39"/>
     <w:rsid w:val="006561DC"/>
     <w:tblPr>
       <w:tblBorders>
@@ -10541,6 +12041,11 @@
       <w:bCs/>
       <w:lang w:eastAsia="en-US"/>
     </w:rPr>
+  </w:style>
+  <w:style w:type="character" w:customStyle="1" w:styleId="eop">
+    <w:name w:val="eop"/>
+    <w:basedOn w:val="DefaultParagraphFont"/>
+    <w:rsid w:val="00C54482"/>
   </w:style>
 </w:styles>
 </file>
@@ -11163,7 +12668,12 @@
 </file>
 
 <file path=customXml/item2.xml><?xml version="1.0" encoding="utf-8"?>
-<b:Sources xmlns:b="http://schemas.openxmlformats.org/officeDocument/2006/bibliography" xmlns="http://schemas.openxmlformats.org/officeDocument/2006/bibliography" SelectedStyle="\APASixthEditionOfficeOnline.xsl" StyleName="APA" Version="6"/>
+<?mso-contentType ?>
+<FormTemplates xmlns="http://schemas.microsoft.com/sharepoint/v3/contenttype/forms">
+  <Display>DocumentLibraryForm</Display>
+  <Edit>DocumentLibraryForm</Edit>
+  <New>DocumentLibraryForm</New>
+</FormTemplates>
 </file>
 
 <file path=customXml/item3.xml><?xml version="1.0" encoding="utf-8"?>
@@ -11185,22 +12695,32 @@
 </file>
 
 <file path=customXml/item4.xml><?xml version="1.0" encoding="utf-8"?>
-<?mso-contentType ?>
-<FormTemplates xmlns="http://schemas.microsoft.com/sharepoint/v3/contenttype/forms">
-  <Display>DocumentLibraryForm</Display>
-  <Edit>DocumentLibraryForm</Edit>
-  <New>DocumentLibraryForm</New>
-</FormTemplates>
+<b:Sources xmlns:b="http://schemas.openxmlformats.org/officeDocument/2006/bibliography" xmlns="http://schemas.openxmlformats.org/officeDocument/2006/bibliography" SelectedStyle="\APASixthEditionOfficeOnline.xsl" StyleName="APA" Version="6"/>
 </file>
 
 <file path=customXml/itemProps1.xml><?xml version="1.0" encoding="utf-8"?>
-<ds:datastoreItem xmlns:ds="http://schemas.openxmlformats.org/officeDocument/2006/customXml" ds:itemID="{5D5795F2-6D48-4B46-9685-287308CBF01A}"/>
+<ds:datastoreItem xmlns:ds="http://schemas.openxmlformats.org/officeDocument/2006/customXml" ds:itemID="{5D5795F2-6D48-4B46-9685-287308CBF01A}">
+  <ds:schemaRefs>
+    <ds:schemaRef ds:uri="http://schemas.microsoft.com/office/2006/metadata/contentType"/>
+    <ds:schemaRef ds:uri="http://schemas.microsoft.com/office/2006/metadata/properties/metaAttributes"/>
+    <ds:schemaRef ds:uri="http://www.w3.org/2001/XMLSchema"/>
+    <ds:schemaRef ds:uri="http://schemas.microsoft.com/office/2006/metadata/properties"/>
+    <ds:schemaRef ds:uri="f336f4fe-8719-4ea2-b5d6-29b3a580aeb4"/>
+    <ds:schemaRef ds:uri="b57b892a-dd61-4bba-b372-a8d93da2c7e6"/>
+    <ds:schemaRef ds:uri="http://schemas.microsoft.com/office/2006/documentManagement/types"/>
+    <ds:schemaRef ds:uri="http://schemas.microsoft.com/office/infopath/2007/PartnerControls"/>
+    <ds:schemaRef ds:uri="http://schemas.openxmlformats.org/package/2006/metadata/core-properties"/>
+    <ds:schemaRef ds:uri="http://purl.org/dc/elements/1.1/"/>
+    <ds:schemaRef ds:uri="http://purl.org/dc/terms/"/>
+    <ds:schemaRef ds:uri="http://schemas.microsoft.com/internal/obd"/>
+  </ds:schemaRefs>
+</ds:datastoreItem>
 </file>
 
 <file path=customXml/itemProps2.xml><?xml version="1.0" encoding="utf-8"?>
-<ds:datastoreItem xmlns:ds="http://schemas.openxmlformats.org/officeDocument/2006/customXml" ds:itemID="{5C627932-C981-4CFE-9BA8-667150120D32}">
+<ds:datastoreItem xmlns:ds="http://schemas.openxmlformats.org/officeDocument/2006/customXml" ds:itemID="{B979ABCF-6006-4211-8C04-D08E1C55C8F9}">
   <ds:schemaRefs>
-    <ds:schemaRef ds:uri="http://schemas.openxmlformats.org/officeDocument/2006/bibliography"/>
+    <ds:schemaRef ds:uri="http://schemas.microsoft.com/sharepoint/v3/contenttype/forms"/>
   </ds:schemaRefs>
 </ds:datastoreItem>
 </file>
@@ -11216,15 +12736,15 @@
 </file>
 
 <file path=customXml/itemProps4.xml><?xml version="1.0" encoding="utf-8"?>
-<ds:datastoreItem xmlns:ds="http://schemas.openxmlformats.org/officeDocument/2006/customXml" ds:itemID="{B979ABCF-6006-4211-8C04-D08E1C55C8F9}">
+<ds:datastoreItem xmlns:ds="http://schemas.openxmlformats.org/officeDocument/2006/customXml" ds:itemID="{5C627932-C981-4CFE-9BA8-667150120D32}">
   <ds:schemaRefs>
-    <ds:schemaRef ds:uri="http://schemas.microsoft.com/sharepoint/v3/contenttype/forms"/>
+    <ds:schemaRef ds:uri="http://schemas.openxmlformats.org/officeDocument/2006/bibliography"/>
   </ds:schemaRefs>
 </ds:datastoreItem>
 </file>
 
 <file path=docMetadata/LabelInfo.xml><?xml version="1.0" encoding="utf-8"?>
 <clbl:labelList xmlns:clbl="http://schemas.microsoft.com/office/2020/mipLabelMetadata">
-  <clbl:label id="{95c71a0f-75e1-4c8f-90e2-641c9351dd98}" enabled="1" method="Standard" siteId="{3e0088dc-0629-4ae6-aa8c-813e7a296f50}" contentBits="2" removed="0"/>
+  <clbl:label id="{fa22dce2-39a9-4bf4-a557-7a50b593b56a}" enabled="1" method="Privileged" siteId="{3e0088dc-0629-4ae6-aa8c-813e7a296f50}" contentBits="0" removed="0"/>
 </clbl:labelList>
 </file>
</xml_diff>